<commit_message>
Continuei a escrever o relatório
</commit_message>
<xml_diff>
--- a/relatorio.docx
+++ b/relatorio.docx
@@ -4,38 +4,97 @@
   <w:body>
     <w:p/>
     <w:p/>
-    <w:p>
-      <w:pPr>
-        <w:rPr>
-          <w:sz w:val="24"/>
-          <w:szCs w:val="24"/>
-        </w:rPr>
-      </w:pPr>
-      <w:r>
-        <w:rPr>
-          <w:sz w:val="24"/>
-          <w:szCs w:val="24"/>
+    <w:p/>
+    <w:p/>
+    <w:p/>
+    <w:p>
+      <w:pPr>
+        <w:jc w:val="center"/>
+        <w:rPr>
+          <w:sz w:val="28"/>
+          <w:szCs w:val="28"/>
+        </w:rPr>
+      </w:pPr>
+      <w:r>
+        <w:rPr>
+          <w:sz w:val="28"/>
+          <w:szCs w:val="28"/>
         </w:rPr>
         <w:t>Faculdade de Engenharia da Universidade do Porto</w:t>
       </w:r>
     </w:p>
     <w:p>
       <w:pPr>
-        <w:rPr>
-          <w:sz w:val="24"/>
-          <w:szCs w:val="24"/>
-        </w:rPr>
-      </w:pPr>
-      <w:r>
-        <w:rPr>
-          <w:sz w:val="24"/>
-          <w:szCs w:val="24"/>
-        </w:rPr>
-        <w:t>Algoritmos e Estruturas de Dados - trabalho prático (parte 1)</w:t>
-      </w:r>
-    </w:p>
-    <w:p>
-      <w:pPr>
+        <w:jc w:val="center"/>
+        <w:rPr>
+          <w:sz w:val="28"/>
+          <w:szCs w:val="28"/>
+        </w:rPr>
+      </w:pPr>
+      <w:r>
+        <w:rPr>
+          <w:sz w:val="28"/>
+          <w:szCs w:val="28"/>
+        </w:rPr>
+        <w:t xml:space="preserve">MIEIC - </w:t>
+      </w:r>
+      <w:r>
+        <w:rPr>
+          <w:sz w:val="28"/>
+          <w:szCs w:val="28"/>
+        </w:rPr>
+        <w:t xml:space="preserve">Algoritmos e Estruturas de Dados </w:t>
+      </w:r>
+    </w:p>
+    <w:p>
+      <w:pPr>
+        <w:jc w:val="center"/>
+        <w:rPr>
+          <w:sz w:val="28"/>
+          <w:szCs w:val="28"/>
+        </w:rPr>
+      </w:pPr>
+      <w:r>
+        <w:rPr>
+          <w:sz w:val="28"/>
+          <w:szCs w:val="28"/>
+        </w:rPr>
+        <w:t>Relatório</w:t>
+      </w:r>
+      <w:r>
+        <w:rPr>
+          <w:sz w:val="28"/>
+          <w:szCs w:val="28"/>
+        </w:rPr>
+        <w:t xml:space="preserve"> trabalho prático </w:t>
+      </w:r>
+      <w:r>
+        <w:rPr>
+          <w:sz w:val="28"/>
+          <w:szCs w:val="28"/>
+        </w:rPr>
+        <w:t xml:space="preserve">- </w:t>
+      </w:r>
+      <w:r>
+        <w:rPr>
+          <w:sz w:val="28"/>
+          <w:szCs w:val="28"/>
+        </w:rPr>
+        <w:t>parte 1</w:t>
+      </w:r>
+    </w:p>
+    <w:p>
+      <w:pPr>
+        <w:jc w:val="center"/>
+        <w:rPr>
+          <w:sz w:val="28"/>
+          <w:szCs w:val="28"/>
+        </w:rPr>
+      </w:pPr>
+    </w:p>
+    <w:p>
+      <w:pPr>
+        <w:jc w:val="center"/>
         <w:rPr>
           <w:sz w:val="24"/>
           <w:szCs w:val="24"/>
@@ -45,11 +104,12 @@
     <w:p>
       <w:pPr>
         <w:spacing w:after="0" w:line="240" w:lineRule="auto"/>
+        <w:jc w:val="center"/>
         <w:rPr>
           <w:rFonts w:ascii="Arial" w:eastAsia="Times New Roman" w:hAnsi="Arial" w:cs="Arial"/>
           <w:color w:val="70AD47" w:themeColor="accent6"/>
-          <w:sz w:val="56"/>
-          <w:szCs w:val="56"/>
+          <w:sz w:val="60"/>
+          <w:szCs w:val="60"/>
           <w:lang w:eastAsia="pt-PT"/>
         </w:rPr>
       </w:pPr>
@@ -57,65 +117,189 @@
         <w:rPr>
           <w:rFonts w:ascii="Arial" w:eastAsia="Times New Roman" w:hAnsi="Arial" w:cs="Arial"/>
           <w:color w:val="70AD47" w:themeColor="accent6"/>
-          <w:sz w:val="56"/>
-          <w:szCs w:val="56"/>
+          <w:sz w:val="60"/>
+          <w:szCs w:val="60"/>
           <w:lang w:eastAsia="pt-PT"/>
         </w:rPr>
         <w:t>Cadeia de Farmácias</w:t>
       </w:r>
     </w:p>
-    <w:p/>
-    <w:p>
-      <w:r>
-        <w:t>22-11-2018</w:t>
-      </w:r>
-    </w:p>
-    <w:p>
-      <w:r>
-        <w:t>David Luís Dias da Silva</w:t>
-      </w:r>
-      <w:r>
-        <w:t xml:space="preserve"> </w:t>
-      </w:r>
-      <w:r>
-        <w:t>–</w:t>
-      </w:r>
-      <w:r>
-        <w:t xml:space="preserve"> up</w:t>
-      </w:r>
-      <w:r>
-        <w:t>201705373</w:t>
-      </w:r>
-    </w:p>
-    <w:p>
-      <w:r>
+    <w:p>
+      <w:pPr>
+        <w:jc w:val="center"/>
+      </w:pPr>
+    </w:p>
+    <w:p>
+      <w:pPr>
+        <w:ind w:left="6372"/>
+        <w:jc w:val="center"/>
+      </w:pPr>
+    </w:p>
+    <w:p>
+      <w:pPr>
+        <w:ind w:left="6372"/>
+        <w:jc w:val="center"/>
+      </w:pPr>
+    </w:p>
+    <w:p>
+      <w:pPr>
+        <w:ind w:left="6372"/>
+        <w:jc w:val="center"/>
+      </w:pPr>
+    </w:p>
+    <w:p>
+      <w:pPr>
+        <w:ind w:left="6372"/>
+        <w:jc w:val="center"/>
+      </w:pPr>
+    </w:p>
+    <w:p>
+      <w:pPr>
+        <w:ind w:left="6372"/>
+        <w:jc w:val="center"/>
+      </w:pPr>
+    </w:p>
+    <w:p>
+      <w:pPr>
+        <w:ind w:left="6372"/>
+        <w:jc w:val="center"/>
+      </w:pPr>
+    </w:p>
+    <w:p>
+      <w:pPr>
+        <w:ind w:left="6372"/>
+        <w:jc w:val="center"/>
+      </w:pPr>
+    </w:p>
+    <w:p>
+      <w:pPr>
+        <w:ind w:left="6372"/>
+        <w:jc w:val="right"/>
+        <w:rPr>
+          <w:sz w:val="28"/>
+          <w:szCs w:val="28"/>
+        </w:rPr>
+      </w:pPr>
+    </w:p>
+    <w:p>
+      <w:pPr>
+        <w:ind w:left="6372"/>
+        <w:jc w:val="right"/>
+        <w:rPr>
+          <w:sz w:val="28"/>
+          <w:szCs w:val="28"/>
+        </w:rPr>
+      </w:pPr>
+    </w:p>
+    <w:p>
+      <w:pPr>
+        <w:ind w:left="6372"/>
+        <w:jc w:val="right"/>
+        <w:rPr>
+          <w:sz w:val="28"/>
+          <w:szCs w:val="28"/>
+        </w:rPr>
+      </w:pPr>
+    </w:p>
+    <w:p>
+      <w:pPr>
+        <w:ind w:left="6372"/>
+        <w:jc w:val="right"/>
+        <w:rPr>
+          <w:sz w:val="28"/>
+          <w:szCs w:val="28"/>
+        </w:rPr>
+      </w:pPr>
+      <w:r>
+        <w:rPr>
+          <w:sz w:val="28"/>
+          <w:szCs w:val="28"/>
+        </w:rPr>
+        <w:t>22/11/2018</w:t>
+      </w:r>
+    </w:p>
+    <w:p>
+      <w:pPr>
+        <w:ind w:left="6372"/>
+        <w:jc w:val="right"/>
+        <w:rPr>
+          <w:sz w:val="28"/>
+          <w:szCs w:val="28"/>
+        </w:rPr>
+      </w:pPr>
+      <w:r>
+        <w:rPr>
+          <w:sz w:val="28"/>
+          <w:szCs w:val="28"/>
+        </w:rPr>
+        <w:t>Turma 5 – grupo 1</w:t>
+      </w:r>
+    </w:p>
+    <w:p>
+      <w:pPr>
+        <w:jc w:val="right"/>
+        <w:rPr>
+          <w:sz w:val="24"/>
+          <w:szCs w:val="24"/>
+        </w:rPr>
+      </w:pPr>
+      <w:r>
+        <w:rPr>
+          <w:sz w:val="24"/>
+          <w:szCs w:val="24"/>
+        </w:rPr>
+        <w:t>David Luís Dias da Silva – up201705373</w:t>
+      </w:r>
+    </w:p>
+    <w:p>
+      <w:pPr>
+        <w:jc w:val="right"/>
+        <w:rPr>
+          <w:sz w:val="24"/>
+          <w:szCs w:val="24"/>
+        </w:rPr>
+      </w:pPr>
+      <w:r>
+        <w:rPr>
+          <w:sz w:val="24"/>
+          <w:szCs w:val="24"/>
+        </w:rPr>
         <w:t>Gaspar Santos Pinheiro – up201704700</w:t>
       </w:r>
     </w:p>
     <w:p>
-      <w:r>
+      <w:pPr>
+        <w:jc w:val="right"/>
+        <w:rPr>
+          <w:sz w:val="24"/>
+          <w:szCs w:val="24"/>
+        </w:rPr>
+      </w:pPr>
+      <w:r>
+        <w:rPr>
+          <w:sz w:val="24"/>
+          <w:szCs w:val="24"/>
+        </w:rPr>
         <w:t>Luís Pedro Pereira Lopes Mascarenhas Cunha – up201706736</w:t>
       </w:r>
     </w:p>
-    <w:p/>
-    <w:p/>
-    <w:p/>
-    <w:p/>
-    <w:p/>
-    <w:p/>
-    <w:p/>
-    <w:p/>
-    <w:p/>
-    <w:p/>
-    <w:p/>
-    <w:p/>
-    <w:p/>
-    <w:p/>
-    <w:p/>
-    <w:p/>
-    <w:p/>
-    <w:p/>
-    <w:p/>
+    <w:p>
+      <w:pPr>
+        <w:jc w:val="right"/>
+        <w:rPr>
+          <w:sz w:val="24"/>
+          <w:szCs w:val="24"/>
+        </w:rPr>
+      </w:pPr>
+    </w:p>
+    <w:p>
+      <w:pPr>
+        <w:rPr>
+          <w:sz w:val="24"/>
+          <w:szCs w:val="24"/>
+        </w:rPr>
+      </w:pPr>
+    </w:p>
     <w:p>
       <w:pPr>
         <w:rPr>
@@ -135,39 +319,293 @@
       </w:r>
     </w:p>
     <w:p>
-      <w:r>
-        <w:t>Descrição …. 3</w:t>
-      </w:r>
-    </w:p>
-    <w:p/>
-    <w:p/>
-    <w:p/>
-    <w:p/>
-    <w:p/>
-    <w:p/>
-    <w:p/>
-    <w:p/>
-    <w:p/>
-    <w:p/>
-    <w:p/>
-    <w:p/>
-    <w:p/>
-    <w:p/>
-    <w:p/>
-    <w:p/>
-    <w:p/>
-    <w:p/>
-    <w:p/>
-    <w:p/>
-    <w:p/>
-    <w:p/>
-    <w:p/>
-    <w:p/>
-    <w:p/>
-    <w:p/>
-    <w:p/>
-    <w:p/>
-    <w:p/>
+      <w:pPr>
+        <w:rPr>
+          <w:noProof/>
+          <w:sz w:val="24"/>
+          <w:szCs w:val="24"/>
+        </w:rPr>
+        <w:sectPr>
+          <w:footerReference w:type="default" r:id="rId8"/>
+          <w:type w:val="continuous"/>
+          <w:pgSz w:w="11906" w:h="16838"/>
+          <w:pgMar w:top="1417" w:right="1701" w:bottom="1417" w:left="1701" w:header="708" w:footer="708" w:gutter="0"/>
+          <w:cols w:space="708"/>
+          <w:titlePg/>
+          <w:docGrid w:linePitch="360"/>
+        </w:sectPr>
+      </w:pPr>
+      <w:r>
+        <w:rPr>
+          <w:sz w:val="24"/>
+          <w:szCs w:val="24"/>
+        </w:rPr>
+        <w:fldChar w:fldCharType="begin"/>
+      </w:r>
+      <w:r>
+        <w:rPr>
+          <w:sz w:val="24"/>
+          <w:szCs w:val="24"/>
+        </w:rPr>
+        <w:instrText xml:space="preserve"> INDEX \e "</w:instrText>
+      </w:r>
+      <w:r>
+        <w:rPr>
+          <w:sz w:val="24"/>
+          <w:szCs w:val="24"/>
+        </w:rPr>
+        <w:tab/>
+        <w:instrText xml:space="preserve">" \c "1" \z "2070" </w:instrText>
+      </w:r>
+      <w:r>
+        <w:rPr>
+          <w:sz w:val="24"/>
+          <w:szCs w:val="24"/>
+        </w:rPr>
+        <w:fldChar w:fldCharType="separate"/>
+      </w:r>
+    </w:p>
+    <w:p>
+      <w:pPr>
+        <w:pStyle w:val="Index1"/>
+        <w:rPr>
+          <w:b w:val="0"/>
+          <w:sz w:val="24"/>
+          <w:szCs w:val="24"/>
+        </w:rPr>
+      </w:pPr>
+      <w:r>
+        <w:rPr>
+          <w:b w:val="0"/>
+          <w:sz w:val="24"/>
+          <w:szCs w:val="24"/>
+        </w:rPr>
+        <w:t>Descrição do tema</w:t>
+      </w:r>
+      <w:r>
+        <w:rPr>
+          <w:b w:val="0"/>
+          <w:sz w:val="24"/>
+          <w:szCs w:val="24"/>
+        </w:rPr>
+        <w:tab/>
+        <w:t>3</w:t>
+      </w:r>
+    </w:p>
+    <w:p>
+      <w:pPr>
+        <w:pStyle w:val="Index1"/>
+        <w:rPr>
+          <w:b w:val="0"/>
+          <w:sz w:val="24"/>
+          <w:szCs w:val="24"/>
+        </w:rPr>
+      </w:pPr>
+      <w:r>
+        <w:rPr>
+          <w:b w:val="0"/>
+          <w:sz w:val="24"/>
+          <w:szCs w:val="24"/>
+        </w:rPr>
+        <w:t>Solução implementada</w:t>
+      </w:r>
+      <w:r>
+        <w:rPr>
+          <w:b w:val="0"/>
+          <w:sz w:val="24"/>
+          <w:szCs w:val="24"/>
+        </w:rPr>
+        <w:tab/>
+        <w:t>4</w:t>
+      </w:r>
+    </w:p>
+    <w:p>
+      <w:pPr>
+        <w:pStyle w:val="Index1"/>
+        <w:rPr>
+          <w:b w:val="0"/>
+          <w:sz w:val="24"/>
+          <w:szCs w:val="24"/>
+        </w:rPr>
+      </w:pPr>
+      <w:r>
+        <w:rPr>
+          <w:b w:val="0"/>
+          <w:sz w:val="24"/>
+          <w:szCs w:val="24"/>
+        </w:rPr>
+        <w:t>Diagrama de Classes UML</w:t>
+      </w:r>
+      <w:r>
+        <w:rPr>
+          <w:b w:val="0"/>
+          <w:sz w:val="24"/>
+          <w:szCs w:val="24"/>
+        </w:rPr>
+        <w:tab/>
+        <w:t>6</w:t>
+      </w:r>
+    </w:p>
+    <w:p>
+      <w:pPr>
+        <w:pStyle w:val="Index1"/>
+        <w:rPr>
+          <w:b w:val="0"/>
+          <w:sz w:val="24"/>
+          <w:szCs w:val="24"/>
+        </w:rPr>
+      </w:pPr>
+      <w:r>
+        <w:rPr>
+          <w:b w:val="0"/>
+          <w:sz w:val="24"/>
+          <w:szCs w:val="24"/>
+        </w:rPr>
+        <w:t>Casos de utilização</w:t>
+      </w:r>
+      <w:r>
+        <w:rPr>
+          <w:b w:val="0"/>
+          <w:sz w:val="24"/>
+          <w:szCs w:val="24"/>
+        </w:rPr>
+        <w:tab/>
+        <w:t>7</w:t>
+      </w:r>
+    </w:p>
+    <w:p>
+      <w:pPr>
+        <w:pStyle w:val="Index1"/>
+        <w:rPr>
+          <w:b w:val="0"/>
+          <w:sz w:val="24"/>
+          <w:szCs w:val="24"/>
+        </w:rPr>
+      </w:pPr>
+      <w:r>
+        <w:rPr>
+          <w:b w:val="0"/>
+          <w:sz w:val="24"/>
+          <w:szCs w:val="24"/>
+        </w:rPr>
+        <w:t>Dificuldades encontradas</w:t>
+      </w:r>
+      <w:r>
+        <w:rPr>
+          <w:b w:val="0"/>
+          <w:sz w:val="24"/>
+          <w:szCs w:val="24"/>
+        </w:rPr>
+        <w:tab/>
+        <w:t>8</w:t>
+      </w:r>
+    </w:p>
+    <w:p>
+      <w:pPr>
+        <w:pStyle w:val="Index1"/>
+        <w:rPr>
+          <w:b w:val="0"/>
+          <w:sz w:val="24"/>
+          <w:szCs w:val="24"/>
+        </w:rPr>
+      </w:pPr>
+      <w:r>
+        <w:rPr>
+          <w:b w:val="0"/>
+          <w:sz w:val="24"/>
+          <w:szCs w:val="24"/>
+        </w:rPr>
+        <w:t>Esforço dedicado</w:t>
+      </w:r>
+      <w:r>
+        <w:rPr>
+          <w:b w:val="0"/>
+          <w:sz w:val="24"/>
+          <w:szCs w:val="24"/>
+        </w:rPr>
+        <w:tab/>
+        <w:t>8</w:t>
+      </w:r>
+    </w:p>
+    <w:p>
+      <w:pPr>
+        <w:rPr>
+          <w:noProof/>
+          <w:sz w:val="24"/>
+          <w:szCs w:val="24"/>
+        </w:rPr>
+        <w:sectPr>
+          <w:type w:val="continuous"/>
+          <w:pgSz w:w="11906" w:h="16838"/>
+          <w:pgMar w:top="1417" w:right="1701" w:bottom="1417" w:left="1701" w:header="708" w:footer="708" w:gutter="0"/>
+          <w:cols w:space="720"/>
+          <w:titlePg/>
+          <w:docGrid w:linePitch="360"/>
+        </w:sectPr>
+      </w:pPr>
+    </w:p>
+    <w:p>
+      <w:pPr>
+        <w:rPr>
+          <w:sz w:val="24"/>
+          <w:szCs w:val="24"/>
+        </w:rPr>
+      </w:pPr>
+      <w:r>
+        <w:rPr>
+          <w:sz w:val="24"/>
+          <w:szCs w:val="24"/>
+        </w:rPr>
+        <w:fldChar w:fldCharType="end"/>
+      </w:r>
+    </w:p>
+    <w:p/>
+    <w:p/>
+    <w:p/>
+    <w:p/>
+    <w:p/>
+    <w:p/>
+    <w:p/>
+    <w:p/>
+    <w:p/>
+    <w:p/>
+    <w:p/>
+    <w:p/>
+    <w:p/>
+    <w:p/>
+    <w:p/>
+    <w:p/>
+    <w:p/>
+    <w:p/>
+    <w:p/>
+    <w:p/>
+    <w:p>
+      <w:pPr>
+        <w:rPr>
+          <w:b/>
+          <w:sz w:val="32"/>
+          <w:szCs w:val="32"/>
+        </w:rPr>
+      </w:pPr>
+    </w:p>
+    <w:p>
+      <w:pPr>
+        <w:rPr>
+          <w:b/>
+          <w:sz w:val="32"/>
+          <w:szCs w:val="32"/>
+        </w:rPr>
+      </w:pPr>
+    </w:p>
+    <w:p>
+      <w:pPr>
+        <w:rPr>
+          <w:b/>
+          <w:sz w:val="32"/>
+          <w:szCs w:val="32"/>
+        </w:rPr>
+      </w:pPr>
+    </w:p>
     <w:p>
       <w:pPr>
         <w:rPr>
@@ -185,63 +623,193 @@
         <w:lastRenderedPageBreak/>
         <w:t>Descrição</w:t>
       </w:r>
-    </w:p>
-    <w:p>
-      <w:pPr>
-        <w:rPr>
-          <w:sz w:val="28"/>
-          <w:szCs w:val="28"/>
-        </w:rPr>
-      </w:pPr>
-    </w:p>
-    <w:p>
-      <w:pPr>
-        <w:rPr>
-          <w:sz w:val="28"/>
-          <w:szCs w:val="28"/>
-        </w:rPr>
-      </w:pPr>
-      <w:r>
-        <w:rPr>
-          <w:sz w:val="28"/>
-          <w:szCs w:val="28"/>
-        </w:rPr>
-        <w:t>Tema</w:t>
-      </w:r>
-    </w:p>
-    <w:p>
+      <w:r>
+        <w:rPr>
+          <w:b/>
+          <w:sz w:val="32"/>
+          <w:szCs w:val="32"/>
+        </w:rPr>
+        <w:t xml:space="preserve"> do tema</w:t>
+      </w:r>
+      <w:r>
+        <w:rPr>
+          <w:b/>
+          <w:sz w:val="32"/>
+          <w:szCs w:val="32"/>
+        </w:rPr>
+        <w:fldChar w:fldCharType="begin"/>
+      </w:r>
+      <w:r>
+        <w:instrText xml:space="preserve"> XE "</w:instrText>
+      </w:r>
+      <w:r>
+        <w:rPr>
+          <w:b/>
+          <w:sz w:val="32"/>
+          <w:szCs w:val="32"/>
+        </w:rPr>
+        <w:instrText>Descrição do tema</w:instrText>
+      </w:r>
+      <w:r>
+        <w:instrText xml:space="preserve">" </w:instrText>
+      </w:r>
+      <w:r>
+        <w:rPr>
+          <w:b/>
+          <w:sz w:val="32"/>
+          <w:szCs w:val="32"/>
+        </w:rPr>
+        <w:fldChar w:fldCharType="end"/>
+      </w:r>
+    </w:p>
+    <w:p>
+      <w:pPr>
+        <w:jc w:val="both"/>
+      </w:pPr>
       <w:r>
         <w:tab/>
-        <w:t xml:space="preserve">O tema escolhido de entre os propostos para o trabalho prático consiste na realização de um programa para gerir uma cadeia de farmácias, fornecendo ao utilizador funcionalidades básicas que lho permitam. As principais funcionalidades presentes no programa são realizar vendas, gerir os empregados e clientes da cadeia, </w:t>
-      </w:r>
-      <w:r>
-        <w:t>adicionar farmácias à cadeia, bem como consultar dados relativos a todos os elementos da cadeia.</w:t>
-      </w:r>
-    </w:p>
-    <w:p/>
-    <w:p>
-      <w:pPr>
-        <w:rPr>
-          <w:sz w:val="28"/>
-          <w:szCs w:val="28"/>
-        </w:rPr>
-      </w:pPr>
-      <w:r>
-        <w:rPr>
-          <w:sz w:val="28"/>
-          <w:szCs w:val="28"/>
-        </w:rPr>
-        <w:t>Solução</w:t>
-      </w:r>
-      <w:r>
-        <w:rPr>
-          <w:sz w:val="28"/>
-          <w:szCs w:val="28"/>
-        </w:rPr>
+        <w:t xml:space="preserve">O tema escolhido de entre os propostos para o trabalho prático consiste na realização de um programa para gerir uma cadeia de farmácias, fornecendo ao utilizador funcionalidades básicas que lho permitam. </w:t>
+      </w:r>
+      <w:r>
+        <w:t xml:space="preserve">Os principais elementos da cadeia de farmácias são as farmácias, os clientes, os empregados e as vendas (nas quais receitas dos pacientes podem ser aviadas). </w:t>
+      </w:r>
+    </w:p>
+    <w:p>
+      <w:pPr>
+        <w:ind w:firstLine="708"/>
+        <w:jc w:val="both"/>
+      </w:pPr>
+      <w:r>
+        <w:t>As principais funcionalidades presentes no programa</w:t>
+      </w:r>
+      <w:r>
+        <w:t xml:space="preserve"> permitem lidar com estes elementos e</w:t>
+      </w:r>
+      <w:r>
+        <w:t xml:space="preserve"> são realizar vendas, </w:t>
+      </w:r>
+      <w:r>
+        <w:t>alterar dados referentes</w:t>
+      </w:r>
+      <w:r>
         <w:t xml:space="preserve"> </w:t>
       </w:r>
-    </w:p>
-    <w:p>
+      <w:r>
+        <w:t>a</w:t>
+      </w:r>
+      <w:r>
+        <w:t xml:space="preserve">os empregados e clientes da cadeia, </w:t>
+      </w:r>
+      <w:r>
+        <w:t>adicionar farmácias à cadeia</w:t>
+      </w:r>
+      <w:r>
+        <w:t xml:space="preserve"> e gerir o seu </w:t>
+      </w:r>
+      <w:r>
+        <w:rPr>
+          <w:i/>
+        </w:rPr>
+        <w:t>stock</w:t>
+      </w:r>
+      <w:r>
+        <w:t>, bem como consultar dados relativos a todos os elementos da cadeia.</w:t>
+      </w:r>
+      <w:r>
+        <w:t xml:space="preserve"> </w:t>
+      </w:r>
+    </w:p>
+    <w:p>
+      <w:pPr>
+        <w:ind w:firstLine="708"/>
+        <w:jc w:val="both"/>
+      </w:pPr>
+      <w:r>
+        <w:t>Outra funcionalidade é a de ser possível gerir diferentes cadeias (em utilizações diferentes do programa) e guardar os dados relativos à cadeia em ficheiros de texto para utilização futura.</w:t>
+      </w:r>
+    </w:p>
+    <w:p/>
+    <w:p/>
+    <w:p/>
+    <w:p/>
+    <w:p/>
+    <w:p/>
+    <w:p/>
+    <w:p/>
+    <w:p/>
+    <w:p/>
+    <w:p/>
+    <w:p/>
+    <w:p/>
+    <w:p/>
+    <w:p/>
+    <w:p/>
+    <w:p/>
+    <w:p/>
+    <w:p/>
+    <w:p/>
+    <w:p/>
+    <w:p>
+      <w:pPr>
+        <w:rPr>
+          <w:b/>
+          <w:sz w:val="32"/>
+          <w:szCs w:val="32"/>
+        </w:rPr>
+      </w:pPr>
+      <w:r>
+        <w:rPr>
+          <w:b/>
+          <w:sz w:val="32"/>
+          <w:szCs w:val="32"/>
+        </w:rPr>
+        <w:lastRenderedPageBreak/>
+        <w:t>Solução implementada</w:t>
+      </w:r>
+      <w:r>
+        <w:rPr>
+          <w:b/>
+          <w:sz w:val="32"/>
+          <w:szCs w:val="32"/>
+        </w:rPr>
+        <w:fldChar w:fldCharType="begin"/>
+      </w:r>
+      <w:r>
+        <w:instrText xml:space="preserve"> XE "</w:instrText>
+      </w:r>
+      <w:r>
+        <w:rPr>
+          <w:b/>
+          <w:sz w:val="32"/>
+          <w:szCs w:val="32"/>
+        </w:rPr>
+        <w:instrText>Solução implementada</w:instrText>
+      </w:r>
+      <w:r>
+        <w:instrText xml:space="preserve">" </w:instrText>
+      </w:r>
+      <w:r>
+        <w:rPr>
+          <w:b/>
+          <w:sz w:val="32"/>
+          <w:szCs w:val="32"/>
+        </w:rPr>
+        <w:fldChar w:fldCharType="end"/>
+      </w:r>
+    </w:p>
+    <w:p>
+      <w:pPr>
+        <w:rPr>
+          <w:b/>
+          <w:sz w:val="32"/>
+          <w:szCs w:val="32"/>
+        </w:rPr>
+      </w:pPr>
+    </w:p>
+    <w:p>
+      <w:pPr>
+        <w:jc w:val="both"/>
+      </w:pPr>
       <w:r>
         <w:tab/>
       </w:r>
@@ -250,28 +818,689 @@
       </w:r>
     </w:p>
     <w:p>
+      <w:pPr>
+        <w:jc w:val="both"/>
+      </w:pPr>
       <w:r>
         <w:tab/>
-        <w:t>De forma alcançar o objetivo…</w:t>
-      </w:r>
-    </w:p>
-    <w:p/>
-    <w:p/>
-    <w:p/>
-    <w:p/>
-    <w:p/>
-    <w:p/>
-    <w:p/>
-    <w:p/>
-    <w:p/>
-    <w:p/>
-    <w:p/>
-    <w:p/>
-    <w:p/>
-    <w:p/>
-    <w:p/>
-    <w:p/>
-    <w:p/>
+        <w:t>De forma</w:t>
+      </w:r>
+      <w:r>
+        <w:t xml:space="preserve"> a</w:t>
+      </w:r>
+      <w:r>
+        <w:t xml:space="preserve"> alcançar o objetiv</w:t>
+      </w:r>
+      <w:r>
+        <w:t>o, criámos classes que representassem as informações essenciais de cada um dos elementos. As classes criadas são</w:t>
+      </w:r>
+      <w:r>
+        <w:t>:</w:t>
+      </w:r>
+    </w:p>
+    <w:p>
+      <w:pPr>
+        <w:pStyle w:val="ListParagraph"/>
+        <w:numPr>
+          <w:ilvl w:val="0"/>
+          <w:numId w:val="1"/>
+        </w:numPr>
+        <w:jc w:val="both"/>
+      </w:pPr>
+      <w:r>
+        <w:t xml:space="preserve">Cadeia: </w:t>
+      </w:r>
+    </w:p>
+    <w:p>
+      <w:pPr>
+        <w:pStyle w:val="ListParagraph"/>
+        <w:numPr>
+          <w:ilvl w:val="1"/>
+          <w:numId w:val="1"/>
+        </w:numPr>
+        <w:jc w:val="both"/>
+      </w:pPr>
+      <w:r>
+        <w:t>A classe cadeia guarda a informação relativa a toda a cadeia de farmácias. É composta por apontadores para os seus empregados, clientes, farmácias, e vendas, guardados em vetores.</w:t>
+      </w:r>
+    </w:p>
+    <w:p>
+      <w:pPr>
+        <w:pStyle w:val="ListParagraph"/>
+        <w:numPr>
+          <w:ilvl w:val="1"/>
+          <w:numId w:val="1"/>
+        </w:numPr>
+        <w:jc w:val="both"/>
+      </w:pPr>
+      <w:r>
+        <w:t>Os empregados e clientes estão ordenados pelo seu ID único, o que permite pesquisa binária e evita ambiguidades.</w:t>
+      </w:r>
+    </w:p>
+    <w:p>
+      <w:pPr>
+        <w:pStyle w:val="ListParagraph"/>
+        <w:numPr>
+          <w:ilvl w:val="1"/>
+          <w:numId w:val="1"/>
+        </w:numPr>
+        <w:jc w:val="both"/>
+      </w:pPr>
+      <w:r>
+        <w:t>As farmácias estão ordenadas por nome (não são permitidas farmácias com o mesmo nome) e as vendas por data e hora em que foram realizadas.</w:t>
+      </w:r>
+    </w:p>
+    <w:p>
+      <w:pPr>
+        <w:pStyle w:val="ListParagraph"/>
+        <w:numPr>
+          <w:ilvl w:val="1"/>
+          <w:numId w:val="1"/>
+        </w:numPr>
+        <w:jc w:val="both"/>
+      </w:pPr>
+      <w:r>
+        <w:t>A cadeia tem também um nome para permitir que seja identificada quando se quer carregar os seus dados a partir de ficheiros.</w:t>
+      </w:r>
+    </w:p>
+    <w:p>
+      <w:pPr>
+        <w:pStyle w:val="ListParagraph"/>
+        <w:numPr>
+          <w:ilvl w:val="0"/>
+          <w:numId w:val="1"/>
+        </w:numPr>
+        <w:jc w:val="both"/>
+      </w:pPr>
+      <w:r>
+        <w:t>Farmácia:</w:t>
+      </w:r>
+    </w:p>
+    <w:p>
+      <w:pPr>
+        <w:pStyle w:val="ListParagraph"/>
+        <w:numPr>
+          <w:ilvl w:val="1"/>
+          <w:numId w:val="1"/>
+        </w:numPr>
+        <w:jc w:val="both"/>
+      </w:pPr>
+      <w:r>
+        <w:t>A classe farmácia</w:t>
+      </w:r>
+      <w:r>
+        <w:t xml:space="preserve"> tem atributo</w:t>
+      </w:r>
+      <w:r>
+        <w:t>s</w:t>
+      </w:r>
+      <w:r>
+        <w:t xml:space="preserve"> que representa</w:t>
+      </w:r>
+      <w:r>
+        <w:t>m</w:t>
+      </w:r>
+      <w:r>
+        <w:t xml:space="preserve"> o seu nome e a</w:t>
+      </w:r>
+      <w:r>
+        <w:t xml:space="preserve"> </w:t>
+      </w:r>
+      <w:r>
+        <w:t>s</w:t>
+      </w:r>
+      <w:r>
+        <w:t>ua morada e</w:t>
+      </w:r>
+      <w:r>
+        <w:t xml:space="preserve"> é composta pelos seus empregados, sendo um deles, o gerente, fundamental,</w:t>
+      </w:r>
+      <w:r>
+        <w:t xml:space="preserve"> </w:t>
+      </w:r>
+      <w:r>
+        <w:t>pelas suas vendas</w:t>
+      </w:r>
+      <w:r>
+        <w:t xml:space="preserve"> e os produtos em stock.</w:t>
+      </w:r>
+    </w:p>
+    <w:p>
+      <w:pPr>
+        <w:pStyle w:val="ListParagraph"/>
+        <w:numPr>
+          <w:ilvl w:val="1"/>
+          <w:numId w:val="1"/>
+        </w:numPr>
+        <w:jc w:val="both"/>
+      </w:pPr>
+      <w:r>
+        <w:t>As farmácias guardam os seus empregados também num vetor, ordenados pelo seu ID.</w:t>
+      </w:r>
+    </w:p>
+    <w:p>
+      <w:pPr>
+        <w:pStyle w:val="ListParagraph"/>
+        <w:numPr>
+          <w:ilvl w:val="1"/>
+          <w:numId w:val="1"/>
+        </w:numPr>
+        <w:jc w:val="both"/>
+      </w:pPr>
+      <w:r>
+        <w:t xml:space="preserve">O </w:t>
+      </w:r>
+      <w:r>
+        <w:rPr>
+          <w:i/>
+        </w:rPr>
+        <w:t>stock</w:t>
+      </w:r>
+      <w:r>
+        <w:t xml:space="preserve"> é guardado </w:t>
+      </w:r>
+      <w:r>
+        <w:t xml:space="preserve">por uma estrutura </w:t>
+      </w:r>
+      <w:proofErr w:type="spellStart"/>
+      <w:r>
+        <w:rPr>
+          <w:i/>
+        </w:rPr>
+        <w:t>ma</w:t>
+      </w:r>
+      <w:r>
+        <w:rPr>
+          <w:i/>
+        </w:rPr>
+        <w:t>p</w:t>
+      </w:r>
+      <w:proofErr w:type="spellEnd"/>
+      <w:r>
+        <w:t>, onde são guardados os produtos</w:t>
+      </w:r>
+      <w:r>
+        <w:t xml:space="preserve"> (sendo a </w:t>
+      </w:r>
+      <w:proofErr w:type="spellStart"/>
+      <w:r>
+        <w:rPr>
+          <w:i/>
+        </w:rPr>
+        <w:t>key</w:t>
+      </w:r>
+      <w:proofErr w:type="spellEnd"/>
+      <w:r>
+        <w:t xml:space="preserve"> um apontador para o produto e o </w:t>
+      </w:r>
+      <w:proofErr w:type="spellStart"/>
+      <w:r>
+        <w:rPr>
+          <w:i/>
+        </w:rPr>
+        <w:t>value</w:t>
+      </w:r>
+      <w:proofErr w:type="spellEnd"/>
+      <w:r>
+        <w:t xml:space="preserve"> a quantidade).</w:t>
+      </w:r>
+    </w:p>
+    <w:p>
+      <w:pPr>
+        <w:pStyle w:val="ListParagraph"/>
+        <w:numPr>
+          <w:ilvl w:val="1"/>
+          <w:numId w:val="1"/>
+        </w:numPr>
+        <w:jc w:val="both"/>
+      </w:pPr>
+      <w:r>
+        <w:t>Em relação aos produtos, é guardado um apontador para permitir utilizar capacidades do paradigma de orientação a objetos, como o polimorfismo, pois a classe Produto tem a classe Medicamento como classe derivada.</w:t>
+      </w:r>
+    </w:p>
+    <w:p>
+      <w:pPr>
+        <w:pStyle w:val="ListParagraph"/>
+        <w:numPr>
+          <w:ilvl w:val="0"/>
+          <w:numId w:val="1"/>
+        </w:numPr>
+        <w:jc w:val="both"/>
+      </w:pPr>
+      <w:r>
+        <w:t>Venda:</w:t>
+      </w:r>
+    </w:p>
+    <w:p>
+      <w:pPr>
+        <w:pStyle w:val="ListParagraph"/>
+        <w:numPr>
+          <w:ilvl w:val="1"/>
+          <w:numId w:val="1"/>
+        </w:numPr>
+        <w:jc w:val="both"/>
+      </w:pPr>
+      <w:r>
+        <w:t xml:space="preserve">A classe venda é constituída pelos nomes e </w:t>
+      </w:r>
+      <w:proofErr w:type="spellStart"/>
+      <w:r>
+        <w:t>IDs</w:t>
+      </w:r>
+      <w:proofErr w:type="spellEnd"/>
+      <w:r>
+        <w:t xml:space="preserve"> do empregado e cliente responsáveis pela venda e </w:t>
+      </w:r>
+      <w:r>
+        <w:t>pelos produtos (guardados tal como na Classe farmácia).</w:t>
+      </w:r>
+    </w:p>
+    <w:p>
+      <w:pPr>
+        <w:pStyle w:val="ListParagraph"/>
+        <w:numPr>
+          <w:ilvl w:val="1"/>
+          <w:numId w:val="1"/>
+        </w:numPr>
+        <w:jc w:val="both"/>
+      </w:pPr>
+      <w:r>
+        <w:t xml:space="preserve">A venda possui ainda métodos que permitem adicionar-lhe receitas ou produtos e </w:t>
+      </w:r>
+      <w:r>
+        <w:t>calcular o valor total a pagar, consoante os impostos e descontos que possam existir.</w:t>
+      </w:r>
+    </w:p>
+    <w:p>
+      <w:pPr>
+        <w:pStyle w:val="ListParagraph"/>
+        <w:numPr>
+          <w:ilvl w:val="0"/>
+          <w:numId w:val="1"/>
+        </w:numPr>
+        <w:jc w:val="both"/>
+      </w:pPr>
+      <w:r>
+        <w:t>Receita:</w:t>
+      </w:r>
+    </w:p>
+    <w:p>
+      <w:pPr>
+        <w:pStyle w:val="ListParagraph"/>
+        <w:numPr>
+          <w:ilvl w:val="1"/>
+          <w:numId w:val="1"/>
+        </w:numPr>
+        <w:jc w:val="both"/>
+      </w:pPr>
+      <w:r>
+        <w:t>A classe receita é constituída pelo nome e NIF do paciente, bem como o nome do médico.</w:t>
+      </w:r>
+    </w:p>
+    <w:p>
+      <w:pPr>
+        <w:pStyle w:val="ListParagraph"/>
+        <w:numPr>
+          <w:ilvl w:val="1"/>
+          <w:numId w:val="1"/>
+        </w:numPr>
+        <w:jc w:val="both"/>
+      </w:pPr>
+      <w:r>
+        <w:t>A classe receita guarda ainda os produtos receitados do mesmo modo que os produtos são guardados na classe Venda e Farmácia.</w:t>
+      </w:r>
+    </w:p>
+    <w:p>
+      <w:pPr>
+        <w:pStyle w:val="ListParagraph"/>
+        <w:numPr>
+          <w:ilvl w:val="0"/>
+          <w:numId w:val="1"/>
+        </w:numPr>
+        <w:jc w:val="both"/>
+      </w:pPr>
+      <w:r>
+        <w:t>Produto:</w:t>
+      </w:r>
+    </w:p>
+    <w:p>
+      <w:pPr>
+        <w:pStyle w:val="ListParagraph"/>
+        <w:numPr>
+          <w:ilvl w:val="1"/>
+          <w:numId w:val="1"/>
+        </w:numPr>
+        <w:ind w:left="1416"/>
+        <w:jc w:val="both"/>
+      </w:pPr>
+      <w:r>
+        <w:t>A classe produto é composta pelo nome, código, descrição, imposto e preço base.</w:t>
+      </w:r>
+    </w:p>
+    <w:p>
+      <w:pPr>
+        <w:jc w:val="both"/>
+      </w:pPr>
+    </w:p>
+    <w:p>
+      <w:pPr>
+        <w:jc w:val="both"/>
+      </w:pPr>
+    </w:p>
+    <w:p>
+      <w:pPr>
+        <w:pStyle w:val="ListParagraph"/>
+        <w:numPr>
+          <w:ilvl w:val="0"/>
+          <w:numId w:val="1"/>
+        </w:numPr>
+        <w:jc w:val="both"/>
+      </w:pPr>
+      <w:r>
+        <w:t>Medicamento:</w:t>
+      </w:r>
+    </w:p>
+    <w:p>
+      <w:pPr>
+        <w:pStyle w:val="ListParagraph"/>
+        <w:numPr>
+          <w:ilvl w:val="1"/>
+          <w:numId w:val="1"/>
+        </w:numPr>
+        <w:jc w:val="both"/>
+      </w:pPr>
+      <w:r>
+        <w:t xml:space="preserve">Classe derivada de Produto, possui, para além dos atributos em comum com Produto, o valor de desconto no caso de o medicamento ser receitado e variáveis </w:t>
+      </w:r>
+      <w:r>
+        <w:t>booleanas</w:t>
+      </w:r>
+      <w:r>
+        <w:t xml:space="preserve"> que indicam se o Medicamento pode ser receitado ou vendido sem receita médica.</w:t>
+      </w:r>
+    </w:p>
+    <w:p>
+      <w:pPr>
+        <w:pStyle w:val="ListParagraph"/>
+        <w:numPr>
+          <w:ilvl w:val="0"/>
+          <w:numId w:val="1"/>
+        </w:numPr>
+        <w:jc w:val="both"/>
+      </w:pPr>
+      <w:r>
+        <w:t>Pessoa:</w:t>
+      </w:r>
+    </w:p>
+    <w:p>
+      <w:pPr>
+        <w:pStyle w:val="ListParagraph"/>
+        <w:numPr>
+          <w:ilvl w:val="1"/>
+          <w:numId w:val="1"/>
+        </w:numPr>
+        <w:jc w:val="both"/>
+      </w:pPr>
+      <w:r>
+        <w:t>A classe Pessoa é constituída pelo nome, NIF, data de nascimento e morada</w:t>
+      </w:r>
+      <w:r>
+        <w:t xml:space="preserve"> da pessoa cada objeto representa.</w:t>
+      </w:r>
+    </w:p>
+    <w:p>
+      <w:pPr>
+        <w:pStyle w:val="ListParagraph"/>
+        <w:numPr>
+          <w:ilvl w:val="0"/>
+          <w:numId w:val="1"/>
+        </w:numPr>
+        <w:jc w:val="both"/>
+      </w:pPr>
+      <w:r>
+        <w:t>Empregado:</w:t>
+      </w:r>
+    </w:p>
+    <w:p>
+      <w:pPr>
+        <w:pStyle w:val="ListParagraph"/>
+        <w:numPr>
+          <w:ilvl w:val="1"/>
+          <w:numId w:val="1"/>
+        </w:numPr>
+        <w:jc w:val="both"/>
+      </w:pPr>
+      <w:r>
+        <w:t>A classe Empregado deriva da classe Pessoa e adiciona a esta atributos próprios de um empregado de uma farmácia, como o seu historial de vendas, cargo, salário e nome da farmácia onde trabalha.</w:t>
+      </w:r>
+    </w:p>
+    <w:p>
+      <w:pPr>
+        <w:pStyle w:val="ListParagraph"/>
+        <w:numPr>
+          <w:ilvl w:val="1"/>
+          <w:numId w:val="1"/>
+        </w:numPr>
+        <w:jc w:val="both"/>
+      </w:pPr>
+      <w:r>
+        <w:t>Para além disso, cada objeto desta classe tem um ID único, definido através da utilização de um atributo estático.</w:t>
+      </w:r>
+    </w:p>
+    <w:p>
+      <w:pPr>
+        <w:pStyle w:val="ListParagraph"/>
+        <w:numPr>
+          <w:ilvl w:val="0"/>
+          <w:numId w:val="1"/>
+        </w:numPr>
+        <w:jc w:val="both"/>
+      </w:pPr>
+      <w:r>
+        <w:t>Cliente:</w:t>
+      </w:r>
+    </w:p>
+    <w:p>
+      <w:pPr>
+        <w:pStyle w:val="ListParagraph"/>
+        <w:numPr>
+          <w:ilvl w:val="1"/>
+          <w:numId w:val="1"/>
+        </w:numPr>
+        <w:jc w:val="both"/>
+      </w:pPr>
+      <w:r>
+        <w:t>A classe Cliente deriva da classe Pessoa e adiciona a esta o historial de compras do respetivo cliente que o objeto representa.</w:t>
+      </w:r>
+    </w:p>
+    <w:p>
+      <w:pPr>
+        <w:pStyle w:val="ListParagraph"/>
+        <w:numPr>
+          <w:ilvl w:val="1"/>
+          <w:numId w:val="1"/>
+        </w:numPr>
+        <w:jc w:val="both"/>
+      </w:pPr>
+      <w:r>
+        <w:t xml:space="preserve">Tal como a classe Empregado, </w:t>
+      </w:r>
+      <w:r>
+        <w:t>cada objeto desta classe tem um ID único, definido através da utilização de um atributo estático</w:t>
+      </w:r>
+      <w:r>
+        <w:t>.</w:t>
+      </w:r>
+    </w:p>
+    <w:p>
+      <w:pPr>
+        <w:pStyle w:val="ListParagraph"/>
+        <w:numPr>
+          <w:ilvl w:val="0"/>
+          <w:numId w:val="1"/>
+        </w:numPr>
+        <w:jc w:val="both"/>
+      </w:pPr>
+      <w:r>
+        <w:t>Morada:</w:t>
+      </w:r>
+    </w:p>
+    <w:p>
+      <w:pPr>
+        <w:pStyle w:val="ListParagraph"/>
+        <w:numPr>
+          <w:ilvl w:val="1"/>
+          <w:numId w:val="1"/>
+        </w:numPr>
+        <w:jc w:val="both"/>
+      </w:pPr>
+      <w:r>
+        <w:t>A classe Morada é utilizada para representar a morada quer de pessoas quer de farmácias, e é constituída por código-postal, endereço e localidade.</w:t>
+      </w:r>
+    </w:p>
+    <w:p>
+      <w:pPr>
+        <w:pStyle w:val="ListParagraph"/>
+        <w:numPr>
+          <w:ilvl w:val="0"/>
+          <w:numId w:val="1"/>
+        </w:numPr>
+        <w:jc w:val="both"/>
+      </w:pPr>
+      <w:r>
+        <w:t>Data:</w:t>
+      </w:r>
+    </w:p>
+    <w:p>
+      <w:pPr>
+        <w:pStyle w:val="ListParagraph"/>
+        <w:numPr>
+          <w:ilvl w:val="1"/>
+          <w:numId w:val="1"/>
+        </w:numPr>
+        <w:jc w:val="both"/>
+      </w:pPr>
+      <w:r>
+        <w:t>Classe utilizada para representar um dia do calendário, em que o construtor padrão inicializa um objeto com a data atual.</w:t>
+      </w:r>
+    </w:p>
+    <w:p>
+      <w:pPr>
+        <w:pStyle w:val="ListParagraph"/>
+        <w:numPr>
+          <w:ilvl w:val="0"/>
+          <w:numId w:val="1"/>
+        </w:numPr>
+        <w:jc w:val="both"/>
+      </w:pPr>
+      <w:r>
+        <w:t>Time:</w:t>
+      </w:r>
+    </w:p>
+    <w:p>
+      <w:pPr>
+        <w:pStyle w:val="ListParagraph"/>
+        <w:numPr>
+          <w:ilvl w:val="1"/>
+          <w:numId w:val="1"/>
+        </w:numPr>
+        <w:jc w:val="both"/>
+      </w:pPr>
+      <w:r>
+        <w:t xml:space="preserve">Classe utilizada para representa horas, minutos e segundos, </w:t>
+      </w:r>
+      <w:r>
+        <w:t>em que o construtor padrão inicializa um objeto com a hora atual.</w:t>
+      </w:r>
+    </w:p>
+    <w:p>
+      <w:pPr>
+        <w:pStyle w:val="ListParagraph"/>
+        <w:numPr>
+          <w:ilvl w:val="0"/>
+          <w:numId w:val="1"/>
+        </w:numPr>
+        <w:jc w:val="both"/>
+      </w:pPr>
+      <w:proofErr w:type="spellStart"/>
+      <w:r>
+        <w:t>Timestamp</w:t>
+      </w:r>
+      <w:proofErr w:type="spellEnd"/>
+      <w:r>
+        <w:t>:</w:t>
+      </w:r>
+    </w:p>
+    <w:p>
+      <w:pPr>
+        <w:pStyle w:val="ListParagraph"/>
+        <w:numPr>
+          <w:ilvl w:val="1"/>
+          <w:numId w:val="1"/>
+        </w:numPr>
+        <w:jc w:val="both"/>
+      </w:pPr>
+      <w:r>
+        <w:t>Classe derivada das classes Data e Time que representa a data e hora. O construtor padrão inicializa um objeto com a data e hora atuais.</w:t>
+      </w:r>
+    </w:p>
+    <w:p>
+      <w:pPr>
+        <w:pStyle w:val="ListParagraph"/>
+        <w:ind w:left="1485"/>
+        <w:jc w:val="both"/>
+      </w:pPr>
+    </w:p>
+    <w:p>
+      <w:pPr>
+        <w:ind w:left="405" w:firstLine="303"/>
+        <w:jc w:val="both"/>
+      </w:pPr>
+      <w:r>
+        <w:t>Para além das classes referidas, existem ainda classes simples utilizadas para representar exceções.</w:t>
+      </w:r>
+    </w:p>
+    <w:p>
+      <w:pPr>
+        <w:jc w:val="both"/>
+      </w:pPr>
+      <w:r>
+        <w:tab/>
+        <w:t xml:space="preserve">De modo a utilizar as classes de forma a permitir ao utilizador efetivamente gerir uma farmácia, bem como demonstrar as suas capacidades, construímos uma </w:t>
+      </w:r>
+      <w:r>
+        <w:rPr>
+          <w:i/>
+        </w:rPr>
+        <w:t>interface</w:t>
+      </w:r>
+      <w:r>
+        <w:rPr>
+          <w:i/>
+        </w:rPr>
+        <w:t xml:space="preserve"> </w:t>
+      </w:r>
+      <w:r>
+        <w:t>simples</w:t>
+      </w:r>
+      <w:r>
+        <w:t xml:space="preserve"> na linha de comandos, baseada em menus, nos quais o utilizador é confrontado com várias opções possíveis de entre as quais deve escolher uma</w:t>
+      </w:r>
+      <w:r>
+        <w:t>.</w:t>
+      </w:r>
+    </w:p>
+    <w:p/>
+    <w:p>
+      <w:r>
+        <w:tab/>
+      </w:r>
+    </w:p>
+    <w:p>
+      <w:r>
+        <w:tab/>
+      </w:r>
+    </w:p>
     <w:p/>
     <w:p>
       <w:pPr>
@@ -290,42 +1519,96 @@
         <w:lastRenderedPageBreak/>
         <w:t>Diagrama de Classes UML</w:t>
       </w:r>
-    </w:p>
-    <w:p>
-      <w:pPr>
-        <w:rPr>
-          <w:b/>
-          <w:sz w:val="32"/>
-          <w:szCs w:val="32"/>
-        </w:rPr>
-      </w:pPr>
-    </w:p>
-    <w:p>
-      <w:pPr>
-        <w:rPr>
-          <w:b/>
-          <w:sz w:val="32"/>
-          <w:szCs w:val="32"/>
-        </w:rPr>
-      </w:pPr>
-    </w:p>
-    <w:p>
-      <w:pPr>
-        <w:rPr>
-          <w:b/>
-          <w:sz w:val="32"/>
-          <w:szCs w:val="32"/>
-        </w:rPr>
-      </w:pPr>
-    </w:p>
-    <w:p>
-      <w:pPr>
-        <w:rPr>
-          <w:b/>
-          <w:sz w:val="32"/>
-          <w:szCs w:val="32"/>
-        </w:rPr>
-      </w:pPr>
+      <w:r>
+        <w:rPr>
+          <w:b/>
+          <w:sz w:val="32"/>
+          <w:szCs w:val="32"/>
+        </w:rPr>
+        <w:fldChar w:fldCharType="begin"/>
+      </w:r>
+      <w:r>
+        <w:instrText xml:space="preserve"> XE "</w:instrText>
+      </w:r>
+      <w:r>
+        <w:rPr>
+          <w:b/>
+          <w:sz w:val="32"/>
+          <w:szCs w:val="32"/>
+        </w:rPr>
+        <w:instrText>Diagrama de Classes UML</w:instrText>
+      </w:r>
+      <w:r>
+        <w:instrText xml:space="preserve">" </w:instrText>
+      </w:r>
+      <w:r>
+        <w:rPr>
+          <w:b/>
+          <w:sz w:val="32"/>
+          <w:szCs w:val="32"/>
+        </w:rPr>
+        <w:fldChar w:fldCharType="end"/>
+      </w:r>
+    </w:p>
+    <w:p>
+      <w:pPr>
+        <w:rPr>
+          <w:b/>
+          <w:sz w:val="32"/>
+          <w:szCs w:val="32"/>
+        </w:rPr>
+      </w:pPr>
+    </w:p>
+    <w:p>
+      <w:pPr>
+        <w:rPr>
+          <w:b/>
+          <w:sz w:val="32"/>
+          <w:szCs w:val="32"/>
+        </w:rPr>
+      </w:pPr>
+    </w:p>
+    <w:p>
+      <w:pPr>
+        <w:rPr>
+          <w:b/>
+          <w:sz w:val="32"/>
+          <w:szCs w:val="32"/>
+        </w:rPr>
+      </w:pPr>
+    </w:p>
+    <w:p>
+      <w:pPr>
+        <w:rPr>
+          <w:b/>
+          <w:sz w:val="32"/>
+          <w:szCs w:val="32"/>
+        </w:rPr>
+      </w:pPr>
+      <w:r>
+        <w:rPr>
+          <w:b/>
+          <w:sz w:val="32"/>
+          <w:szCs w:val="32"/>
+        </w:rPr>
+        <w:t>--</w:t>
+      </w:r>
+      <w:r>
+        <w:rPr>
+          <w:b/>
+          <w:sz w:val="32"/>
+          <w:szCs w:val="32"/>
+        </w:rPr>
+        <w:t>WIP</w:t>
+      </w:r>
+      <w:r>
+        <w:rPr>
+          <w:b/>
+          <w:sz w:val="32"/>
+          <w:szCs w:val="32"/>
+        </w:rPr>
+        <w:t>--</w:t>
+      </w:r>
     </w:p>
     <w:p>
       <w:pPr>
@@ -515,33 +1798,71 @@
         <w:lastRenderedPageBreak/>
         <w:t>Casos de utilização</w:t>
       </w:r>
-    </w:p>
-    <w:p>
-      <w:pPr>
-        <w:rPr>
-          <w:b/>
-          <w:sz w:val="32"/>
-          <w:szCs w:val="32"/>
-        </w:rPr>
-      </w:pPr>
-    </w:p>
-    <w:p>
-      <w:pPr>
-        <w:rPr>
-          <w:b/>
-          <w:sz w:val="32"/>
-          <w:szCs w:val="32"/>
-        </w:rPr>
-      </w:pPr>
-    </w:p>
-    <w:p>
-      <w:pPr>
-        <w:rPr>
-          <w:b/>
-          <w:sz w:val="32"/>
-          <w:szCs w:val="32"/>
-        </w:rPr>
-      </w:pPr>
+      <w:r>
+        <w:rPr>
+          <w:b/>
+          <w:sz w:val="32"/>
+          <w:szCs w:val="32"/>
+        </w:rPr>
+        <w:fldChar w:fldCharType="begin"/>
+      </w:r>
+      <w:r>
+        <w:instrText xml:space="preserve"> XE "</w:instrText>
+      </w:r>
+      <w:r>
+        <w:rPr>
+          <w:b/>
+          <w:sz w:val="32"/>
+          <w:szCs w:val="32"/>
+        </w:rPr>
+        <w:instrText>Casos de utilização</w:instrText>
+      </w:r>
+      <w:r>
+        <w:instrText xml:space="preserve">" </w:instrText>
+      </w:r>
+      <w:r>
+        <w:rPr>
+          <w:b/>
+          <w:sz w:val="32"/>
+          <w:szCs w:val="32"/>
+        </w:rPr>
+        <w:fldChar w:fldCharType="end"/>
+      </w:r>
+    </w:p>
+    <w:p>
+      <w:pPr>
+        <w:rPr>
+          <w:b/>
+          <w:sz w:val="32"/>
+          <w:szCs w:val="32"/>
+        </w:rPr>
+      </w:pPr>
+    </w:p>
+    <w:p>
+      <w:pPr>
+        <w:rPr>
+          <w:b/>
+          <w:sz w:val="32"/>
+          <w:szCs w:val="32"/>
+        </w:rPr>
+      </w:pPr>
+    </w:p>
+    <w:p>
+      <w:pPr>
+        <w:rPr>
+          <w:b/>
+          <w:sz w:val="32"/>
+          <w:szCs w:val="32"/>
+        </w:rPr>
+      </w:pPr>
+      <w:r>
+        <w:rPr>
+          <w:b/>
+          <w:sz w:val="32"/>
+          <w:szCs w:val="32"/>
+        </w:rPr>
+        <w:t>--WIP--</w:t>
+      </w:r>
     </w:p>
     <w:p>
       <w:pPr>
@@ -740,78 +2061,142 @@
         <w:lastRenderedPageBreak/>
         <w:t>Dificuldades encontradas</w:t>
       </w:r>
-    </w:p>
-    <w:p>
-      <w:pPr>
-        <w:rPr>
-          <w:b/>
-          <w:sz w:val="32"/>
-          <w:szCs w:val="32"/>
-        </w:rPr>
-      </w:pPr>
-    </w:p>
-    <w:p>
-      <w:pPr>
-        <w:rPr>
-          <w:b/>
-          <w:sz w:val="32"/>
-          <w:szCs w:val="32"/>
-        </w:rPr>
-      </w:pPr>
-    </w:p>
-    <w:p>
-      <w:pPr>
-        <w:rPr>
-          <w:b/>
-          <w:sz w:val="32"/>
-          <w:szCs w:val="32"/>
-        </w:rPr>
-      </w:pPr>
-    </w:p>
-    <w:p>
-      <w:pPr>
-        <w:rPr>
-          <w:b/>
-          <w:sz w:val="32"/>
-          <w:szCs w:val="32"/>
-        </w:rPr>
-      </w:pPr>
-    </w:p>
-    <w:p>
-      <w:pPr>
-        <w:rPr>
-          <w:b/>
-          <w:sz w:val="32"/>
-          <w:szCs w:val="32"/>
-        </w:rPr>
-      </w:pPr>
-    </w:p>
-    <w:p>
-      <w:pPr>
-        <w:rPr>
-          <w:b/>
-          <w:sz w:val="32"/>
-          <w:szCs w:val="32"/>
-        </w:rPr>
-      </w:pPr>
-    </w:p>
-    <w:p>
-      <w:pPr>
-        <w:rPr>
-          <w:b/>
-          <w:sz w:val="32"/>
-          <w:szCs w:val="32"/>
-        </w:rPr>
-      </w:pPr>
-    </w:p>
-    <w:p>
-      <w:pPr>
-        <w:rPr>
-          <w:b/>
-          <w:sz w:val="32"/>
-          <w:szCs w:val="32"/>
-        </w:rPr>
-      </w:pPr>
+      <w:r>
+        <w:rPr>
+          <w:b/>
+          <w:sz w:val="32"/>
+          <w:szCs w:val="32"/>
+        </w:rPr>
+        <w:fldChar w:fldCharType="begin"/>
+      </w:r>
+      <w:r>
+        <w:instrText xml:space="preserve"> XE "</w:instrText>
+      </w:r>
+      <w:r>
+        <w:rPr>
+          <w:b/>
+          <w:sz w:val="32"/>
+          <w:szCs w:val="32"/>
+        </w:rPr>
+        <w:instrText>Dificuldades encontradas</w:instrText>
+      </w:r>
+      <w:r>
+        <w:instrText xml:space="preserve">" </w:instrText>
+      </w:r>
+      <w:r>
+        <w:rPr>
+          <w:b/>
+          <w:sz w:val="32"/>
+          <w:szCs w:val="32"/>
+        </w:rPr>
+        <w:fldChar w:fldCharType="end"/>
+      </w:r>
+    </w:p>
+    <w:p>
+      <w:pPr>
+        <w:jc w:val="both"/>
+        <w:rPr>
+          <w:sz w:val="24"/>
+          <w:szCs w:val="24"/>
+        </w:rPr>
+      </w:pPr>
+      <w:r>
+        <w:rPr>
+          <w:b/>
+          <w:sz w:val="32"/>
+          <w:szCs w:val="32"/>
+        </w:rPr>
+        <w:tab/>
+      </w:r>
+      <w:r>
+        <w:rPr>
+          <w:sz w:val="24"/>
+          <w:szCs w:val="24"/>
+        </w:rPr>
+        <w:t xml:space="preserve">As principais dificuldades encontradas no decorrer do projeto foram a gestão de tempo e organização. </w:t>
+      </w:r>
+      <w:r>
+        <w:rPr>
+          <w:sz w:val="24"/>
+          <w:szCs w:val="24"/>
+        </w:rPr>
+        <w:t xml:space="preserve">Em relação </w:t>
+      </w:r>
+      <w:r>
+        <w:rPr>
+          <w:sz w:val="24"/>
+          <w:szCs w:val="24"/>
+        </w:rPr>
+        <w:t xml:space="preserve">à procura de uma solução para </w:t>
+      </w:r>
+      <w:r>
+        <w:rPr>
+          <w:sz w:val="24"/>
+          <w:szCs w:val="24"/>
+        </w:rPr>
+        <w:t xml:space="preserve">o </w:t>
+      </w:r>
+      <w:r>
+        <w:rPr>
+          <w:sz w:val="24"/>
+          <w:szCs w:val="24"/>
+        </w:rPr>
+        <w:t>tema proposto</w:t>
+      </w:r>
+      <w:r>
+        <w:rPr>
+          <w:sz w:val="24"/>
+          <w:szCs w:val="24"/>
+        </w:rPr>
+        <w:t xml:space="preserve">, encontrámos algumas dificuldades na decisão </w:t>
+      </w:r>
+      <w:r>
+        <w:rPr>
+          <w:sz w:val="24"/>
+          <w:szCs w:val="24"/>
+        </w:rPr>
+        <w:t>sobre estruturas de dados a utilizar.</w:t>
+      </w:r>
+    </w:p>
+    <w:p>
+      <w:pPr>
+        <w:ind w:firstLine="708"/>
+        <w:jc w:val="both"/>
+        <w:rPr>
+          <w:sz w:val="24"/>
+          <w:szCs w:val="24"/>
+        </w:rPr>
+      </w:pPr>
+      <w:r>
+        <w:rPr>
+          <w:sz w:val="24"/>
+          <w:szCs w:val="24"/>
+        </w:rPr>
+        <w:t>No que refere à linguagem usada, não encontrámos dificuldades.</w:t>
+      </w:r>
+    </w:p>
+    <w:p>
+      <w:pPr>
+        <w:jc w:val="both"/>
+        <w:rPr>
+          <w:sz w:val="24"/>
+          <w:szCs w:val="24"/>
+        </w:rPr>
+      </w:pPr>
+      <w:r>
+        <w:rPr>
+          <w:sz w:val="24"/>
+          <w:szCs w:val="24"/>
+        </w:rPr>
+        <w:t xml:space="preserve"> </w:t>
+      </w:r>
+      <w:r>
+        <w:rPr>
+          <w:sz w:val="24"/>
+          <w:szCs w:val="24"/>
+        </w:rPr>
+        <w:tab/>
+      </w:r>
     </w:p>
     <w:p>
       <w:pPr>
@@ -829,126 +2214,49 @@
         </w:rPr>
         <w:t>Esforço dedicado</w:t>
       </w:r>
-    </w:p>
-    <w:p>
-      <w:pPr>
-        <w:rPr>
-          <w:b/>
-          <w:sz w:val="32"/>
-          <w:szCs w:val="32"/>
-        </w:rPr>
-      </w:pPr>
-    </w:p>
-    <w:p>
-      <w:pPr>
-        <w:rPr>
-          <w:b/>
-          <w:sz w:val="32"/>
-          <w:szCs w:val="32"/>
-        </w:rPr>
-      </w:pPr>
-    </w:p>
-    <w:p>
-      <w:pPr>
-        <w:rPr>
-          <w:b/>
-          <w:sz w:val="32"/>
-          <w:szCs w:val="32"/>
-        </w:rPr>
-      </w:pPr>
-    </w:p>
-    <w:p>
-      <w:pPr>
-        <w:rPr>
-          <w:b/>
-          <w:sz w:val="32"/>
-          <w:szCs w:val="32"/>
-        </w:rPr>
-      </w:pPr>
-    </w:p>
-    <w:p>
-      <w:pPr>
-        <w:rPr>
-          <w:b/>
-          <w:sz w:val="32"/>
-          <w:szCs w:val="32"/>
-        </w:rPr>
-      </w:pPr>
-    </w:p>
-    <w:p>
-      <w:pPr>
-        <w:rPr>
-          <w:b/>
-          <w:sz w:val="32"/>
-          <w:szCs w:val="32"/>
-        </w:rPr>
-      </w:pPr>
-    </w:p>
-    <w:p>
-      <w:pPr>
-        <w:rPr>
-          <w:b/>
-          <w:sz w:val="32"/>
-          <w:szCs w:val="32"/>
-        </w:rPr>
-      </w:pPr>
-    </w:p>
-    <w:p>
-      <w:pPr>
-        <w:rPr>
-          <w:b/>
-          <w:sz w:val="32"/>
-          <w:szCs w:val="32"/>
-        </w:rPr>
-      </w:pPr>
-    </w:p>
-    <w:p>
-      <w:pPr>
-        <w:rPr>
-          <w:b/>
-          <w:sz w:val="32"/>
-          <w:szCs w:val="32"/>
-        </w:rPr>
-      </w:pPr>
-    </w:p>
-    <w:p>
-      <w:pPr>
-        <w:rPr>
-          <w:b/>
-          <w:sz w:val="32"/>
-          <w:szCs w:val="32"/>
-        </w:rPr>
-      </w:pPr>
-    </w:p>
-    <w:p>
-      <w:pPr>
-        <w:rPr>
-          <w:b/>
-          <w:sz w:val="32"/>
-          <w:szCs w:val="32"/>
-        </w:rPr>
-      </w:pPr>
-    </w:p>
-    <w:p>
-      <w:pPr>
-        <w:rPr>
-          <w:b/>
-          <w:sz w:val="32"/>
-          <w:szCs w:val="32"/>
-        </w:rPr>
-      </w:pPr>
-    </w:p>
-    <w:p>
-      <w:pPr>
-        <w:rPr>
-          <w:b/>
-          <w:sz w:val="32"/>
-          <w:szCs w:val="32"/>
-        </w:rPr>
-      </w:pPr>
-    </w:p>
-    <w:p>
-      <w:pPr>
+      <w:r>
+        <w:rPr>
+          <w:b/>
+          <w:sz w:val="32"/>
+          <w:szCs w:val="32"/>
+        </w:rPr>
+        <w:t xml:space="preserve"> </w:t>
+      </w:r>
+      <w:r>
+        <w:rPr>
+          <w:b/>
+          <w:sz w:val="32"/>
+          <w:szCs w:val="32"/>
+        </w:rPr>
+        <w:fldChar w:fldCharType="begin"/>
+      </w:r>
+      <w:r>
+        <w:instrText xml:space="preserve"> XE "</w:instrText>
+      </w:r>
+      <w:r>
+        <w:rPr>
+          <w:b/>
+          <w:sz w:val="32"/>
+          <w:szCs w:val="32"/>
+        </w:rPr>
+        <w:instrText>Esforço dedicado</w:instrText>
+      </w:r>
+      <w:r>
+        <w:instrText xml:space="preserve">" </w:instrText>
+      </w:r>
+      <w:r>
+        <w:rPr>
+          <w:b/>
+          <w:sz w:val="32"/>
+          <w:szCs w:val="32"/>
+        </w:rPr>
+        <w:fldChar w:fldCharType="end"/>
+      </w:r>
+    </w:p>
+    <w:p>
+      <w:pPr>
+        <w:ind w:firstLine="708"/>
+        <w:jc w:val="both"/>
         <w:rPr>
           <w:b/>
           <w:sz w:val="32"/>
@@ -956,10 +2264,144 @@
         </w:rPr>
       </w:pPr>
       <w:bookmarkStart w:id="0" w:name="_GoBack"/>
-      <w:bookmarkEnd w:id="0"/>
+      <w:r>
+        <w:rPr>
+          <w:sz w:val="24"/>
+          <w:szCs w:val="24"/>
+        </w:rPr>
+        <w:t>O esforço dedicado pelos intervenientes no trabalho foi equiparável, pois inicialmente procedemos à divisão de tarefas e todos os membros cumpriram os seus deveres</w:t>
+      </w:r>
+    </w:p>
+    <w:p>
+      <w:pPr>
+        <w:jc w:val="both"/>
+        <w:rPr>
+          <w:b/>
+          <w:sz w:val="32"/>
+          <w:szCs w:val="32"/>
+        </w:rPr>
+      </w:pPr>
+    </w:p>
+    <w:bookmarkEnd w:id="0"/>
+    <w:p>
+      <w:pPr>
+        <w:rPr>
+          <w:b/>
+          <w:sz w:val="32"/>
+          <w:szCs w:val="32"/>
+        </w:rPr>
+      </w:pPr>
+    </w:p>
+    <w:p>
+      <w:pPr>
+        <w:rPr>
+          <w:b/>
+          <w:sz w:val="32"/>
+          <w:szCs w:val="32"/>
+        </w:rPr>
+      </w:pPr>
+    </w:p>
+    <w:p>
+      <w:pPr>
+        <w:rPr>
+          <w:b/>
+          <w:sz w:val="32"/>
+          <w:szCs w:val="32"/>
+        </w:rPr>
+      </w:pPr>
+    </w:p>
+    <w:p>
+      <w:pPr>
+        <w:rPr>
+          <w:b/>
+          <w:sz w:val="32"/>
+          <w:szCs w:val="32"/>
+        </w:rPr>
+      </w:pPr>
+    </w:p>
+    <w:p>
+      <w:pPr>
+        <w:rPr>
+          <w:b/>
+          <w:sz w:val="32"/>
+          <w:szCs w:val="32"/>
+        </w:rPr>
+      </w:pPr>
+    </w:p>
+    <w:p>
+      <w:pPr>
+        <w:rPr>
+          <w:b/>
+          <w:sz w:val="32"/>
+          <w:szCs w:val="32"/>
+        </w:rPr>
+      </w:pPr>
+    </w:p>
+    <w:p>
+      <w:pPr>
+        <w:rPr>
+          <w:b/>
+          <w:sz w:val="32"/>
+          <w:szCs w:val="32"/>
+        </w:rPr>
+      </w:pPr>
+    </w:p>
+    <w:p>
+      <w:pPr>
+        <w:rPr>
+          <w:b/>
+          <w:sz w:val="32"/>
+          <w:szCs w:val="32"/>
+        </w:rPr>
+      </w:pPr>
+    </w:p>
+    <w:p>
+      <w:pPr>
+        <w:rPr>
+          <w:b/>
+          <w:sz w:val="32"/>
+          <w:szCs w:val="32"/>
+        </w:rPr>
+      </w:pPr>
+    </w:p>
+    <w:p>
+      <w:pPr>
+        <w:rPr>
+          <w:b/>
+          <w:sz w:val="32"/>
+          <w:szCs w:val="32"/>
+        </w:rPr>
+      </w:pPr>
+    </w:p>
+    <w:p>
+      <w:pPr>
+        <w:rPr>
+          <w:b/>
+          <w:sz w:val="32"/>
+          <w:szCs w:val="32"/>
+        </w:rPr>
+      </w:pPr>
+    </w:p>
+    <w:p>
+      <w:pPr>
+        <w:rPr>
+          <w:b/>
+          <w:sz w:val="32"/>
+          <w:szCs w:val="32"/>
+        </w:rPr>
+      </w:pPr>
+    </w:p>
+    <w:p>
+      <w:pPr>
+        <w:rPr>
+          <w:b/>
+          <w:sz w:val="32"/>
+          <w:szCs w:val="32"/>
+        </w:rPr>
+      </w:pPr>
     </w:p>
     <w:sectPr>
-      <w:footerReference w:type="default" r:id="rId7"/>
+      <w:type w:val="continuous"/>
       <w:pgSz w:w="11906" w:h="16838"/>
       <w:pgMar w:top="1417" w:right="1701" w:bottom="1417" w:left="1701" w:header="708" w:footer="708" w:gutter="0"/>
       <w:cols w:space="708"/>
@@ -1071,6 +2513,127 @@
     </w:p>
   </w:footnote>
 </w:footnotes>
+</file>
+
+<file path=word/numbering.xml><?xml version="1.0" encoding="utf-8"?>
+<w:numbering xmlns:wpc="http://schemas.microsoft.com/office/word/2010/wordprocessingCanvas" xmlns:cx="http://schemas.microsoft.com/office/drawing/2014/chartex" xmlns:cx1="http://schemas.microsoft.com/office/drawing/2015/9/8/chartex" xmlns:cx2="http://schemas.microsoft.com/office/drawing/2015/10/21/chartex" xmlns:cx3="http://schemas.microsoft.com/office/drawing/2016/5/9/chartex" xmlns:cx4="http://schemas.microsoft.com/office/drawing/2016/5/10/chartex" xmlns:cx5="http://schemas.microsoft.com/office/drawing/2016/5/11/chartex" xmlns:cx6="http://schemas.microsoft.com/office/drawing/2016/5/12/chartex" xmlns:cx7="http://schemas.microsoft.com/office/drawing/2016/5/13/chartex" xmlns:cx8="http://schemas.microsoft.com/office/drawing/2016/5/14/chartex" xmlns:mc="http://schemas.openxmlformats.org/markup-compatibility/2006" xmlns:aink="http://schemas.microsoft.com/office/drawing/2016/ink" xmlns:am3d="http://schemas.microsoft.com/office/drawing/2017/model3d" xmlns:o="urn:schemas-microsoft-com:office:office" xmlns:r="http://schemas.openxmlformats.org/officeDocument/2006/relationships" xmlns:m="http://schemas.openxmlformats.org/officeDocument/2006/math" xmlns:v="urn:schemas-microsoft-com:vml" xmlns:wp14="http://schemas.microsoft.com/office/word/2010/wordprocessingDrawing" xmlns:wp="http://schemas.openxmlformats.org/drawingml/2006/wordprocessingDrawing" xmlns:w10="urn:schemas-microsoft-com:office:word" xmlns:w="http://schemas.openxmlformats.org/wordprocessingml/2006/main" xmlns:w14="http://schemas.microsoft.com/office/word/2010/wordml" xmlns:w15="http://schemas.microsoft.com/office/word/2012/wordml" xmlns:w16cid="http://schemas.microsoft.com/office/word/2016/wordml/cid" xmlns:w16se="http://schemas.microsoft.com/office/word/2015/wordml/symex" xmlns:wpg="http://schemas.microsoft.com/office/word/2010/wordprocessingGroup" xmlns:wpi="http://schemas.microsoft.com/office/word/2010/wordprocessingInk" xmlns:wne="http://schemas.microsoft.com/office/word/2006/wordml" xmlns:wps="http://schemas.microsoft.com/office/word/2010/wordprocessingShape" mc:Ignorable="w14 w15 w16se w16cid wp14">
+  <w:abstractNum w:abstractNumId="0" w15:restartNumberingAfterBreak="0">
+    <w:nsid w:val="0E6C09B8"/>
+    <w:multiLevelType w:val="hybridMultilevel"/>
+    <w:tmpl w:val="2AFC5B16"/>
+    <w:lvl w:ilvl="0" w:tplc="08160005">
+      <w:start w:val="1"/>
+      <w:numFmt w:val="bullet"/>
+      <w:lvlText w:val=""/>
+      <w:lvlJc w:val="left"/>
+      <w:pPr>
+        <w:ind w:left="765" w:hanging="360"/>
+      </w:pPr>
+      <w:rPr>
+        <w:rFonts w:ascii="Wingdings" w:hAnsi="Wingdings" w:hint="default"/>
+      </w:rPr>
+    </w:lvl>
+    <w:lvl w:ilvl="1" w:tplc="08160003">
+      <w:start w:val="1"/>
+      <w:numFmt w:val="bullet"/>
+      <w:lvlText w:val="o"/>
+      <w:lvlJc w:val="left"/>
+      <w:pPr>
+        <w:ind w:left="1485" w:hanging="360"/>
+      </w:pPr>
+      <w:rPr>
+        <w:rFonts w:ascii="Courier New" w:hAnsi="Courier New" w:cs="Courier New" w:hint="default"/>
+      </w:rPr>
+    </w:lvl>
+    <w:lvl w:ilvl="2" w:tplc="08160005">
+      <w:start w:val="1"/>
+      <w:numFmt w:val="bullet"/>
+      <w:lvlText w:val=""/>
+      <w:lvlJc w:val="left"/>
+      <w:pPr>
+        <w:ind w:left="2205" w:hanging="360"/>
+      </w:pPr>
+      <w:rPr>
+        <w:rFonts w:ascii="Wingdings" w:hAnsi="Wingdings" w:hint="default"/>
+      </w:rPr>
+    </w:lvl>
+    <w:lvl w:ilvl="3" w:tplc="08160001" w:tentative="1">
+      <w:start w:val="1"/>
+      <w:numFmt w:val="bullet"/>
+      <w:lvlText w:val=""/>
+      <w:lvlJc w:val="left"/>
+      <w:pPr>
+        <w:ind w:left="2925" w:hanging="360"/>
+      </w:pPr>
+      <w:rPr>
+        <w:rFonts w:ascii="Symbol" w:hAnsi="Symbol" w:hint="default"/>
+      </w:rPr>
+    </w:lvl>
+    <w:lvl w:ilvl="4" w:tplc="08160003" w:tentative="1">
+      <w:start w:val="1"/>
+      <w:numFmt w:val="bullet"/>
+      <w:lvlText w:val="o"/>
+      <w:lvlJc w:val="left"/>
+      <w:pPr>
+        <w:ind w:left="3645" w:hanging="360"/>
+      </w:pPr>
+      <w:rPr>
+        <w:rFonts w:ascii="Courier New" w:hAnsi="Courier New" w:cs="Courier New" w:hint="default"/>
+      </w:rPr>
+    </w:lvl>
+    <w:lvl w:ilvl="5" w:tplc="08160005" w:tentative="1">
+      <w:start w:val="1"/>
+      <w:numFmt w:val="bullet"/>
+      <w:lvlText w:val=""/>
+      <w:lvlJc w:val="left"/>
+      <w:pPr>
+        <w:ind w:left="4365" w:hanging="360"/>
+      </w:pPr>
+      <w:rPr>
+        <w:rFonts w:ascii="Wingdings" w:hAnsi="Wingdings" w:hint="default"/>
+      </w:rPr>
+    </w:lvl>
+    <w:lvl w:ilvl="6" w:tplc="08160001" w:tentative="1">
+      <w:start w:val="1"/>
+      <w:numFmt w:val="bullet"/>
+      <w:lvlText w:val=""/>
+      <w:lvlJc w:val="left"/>
+      <w:pPr>
+        <w:ind w:left="5085" w:hanging="360"/>
+      </w:pPr>
+      <w:rPr>
+        <w:rFonts w:ascii="Symbol" w:hAnsi="Symbol" w:hint="default"/>
+      </w:rPr>
+    </w:lvl>
+    <w:lvl w:ilvl="7" w:tplc="08160003" w:tentative="1">
+      <w:start w:val="1"/>
+      <w:numFmt w:val="bullet"/>
+      <w:lvlText w:val="o"/>
+      <w:lvlJc w:val="left"/>
+      <w:pPr>
+        <w:ind w:left="5805" w:hanging="360"/>
+      </w:pPr>
+      <w:rPr>
+        <w:rFonts w:ascii="Courier New" w:hAnsi="Courier New" w:cs="Courier New" w:hint="default"/>
+      </w:rPr>
+    </w:lvl>
+    <w:lvl w:ilvl="8" w:tplc="08160005" w:tentative="1">
+      <w:start w:val="1"/>
+      <w:numFmt w:val="bullet"/>
+      <w:lvlText w:val=""/>
+      <w:lvlJc w:val="left"/>
+      <w:pPr>
+        <w:ind w:left="6525" w:hanging="360"/>
+      </w:pPr>
+      <w:rPr>
+        <w:rFonts w:ascii="Wingdings" w:hAnsi="Wingdings" w:hint="default"/>
+      </w:rPr>
+    </w:lvl>
+  </w:abstractNum>
+  <w:num w:numId="1">
+    <w:abstractNumId w:val="0"/>
+  </w:num>
+</w:numbering>
 </file>
 
 <file path=word/styles.xml><?xml version="1.0" encoding="utf-8"?>
@@ -1547,6 +3110,39 @@
     <w:uiPriority w:val="99"/>
     <w:rsid w:val="000849E8"/>
   </w:style>
+  <w:style w:type="paragraph" w:styleId="Index1">
+    <w:name w:val="index 1"/>
+    <w:basedOn w:val="Normal"/>
+    <w:next w:val="Normal"/>
+    <w:autoRedefine/>
+    <w:uiPriority w:val="99"/>
+    <w:unhideWhenUsed/>
+    <w:rsid w:val="00763FF5"/>
+    <w:pPr>
+      <w:tabs>
+        <w:tab w:val="right" w:pos="8494"/>
+      </w:tabs>
+      <w:spacing w:after="0" w:line="240" w:lineRule="auto"/>
+      <w:ind w:left="220" w:hanging="220"/>
+    </w:pPr>
+    <w:rPr>
+      <w:b/>
+      <w:noProof/>
+      <w:sz w:val="28"/>
+      <w:szCs w:val="28"/>
+    </w:rPr>
+  </w:style>
+  <w:style w:type="paragraph" w:styleId="ListParagraph">
+    <w:name w:val="List Paragraph"/>
+    <w:basedOn w:val="Normal"/>
+    <w:uiPriority w:val="34"/>
+    <w:qFormat/>
+    <w:rsid w:val="00F51B10"/>
+    <w:pPr>
+      <w:ind w:left="720"/>
+      <w:contextualSpacing/>
+    </w:pPr>
+  </w:style>
 </w:styles>
 </file>
 
@@ -1850,7 +3446,7 @@
 </file>
 
 <file path=customXml/itemProps1.xml><?xml version="1.0" encoding="utf-8"?>
-<ds:datastoreItem xmlns:ds="http://schemas.openxmlformats.org/officeDocument/2006/customXml" ds:itemID="{2F21E3B5-4806-4514-804B-321FEAC919B7}">
+<ds:datastoreItem xmlns:ds="http://schemas.openxmlformats.org/officeDocument/2006/customXml" ds:itemID="{120C3520-3E48-474A-BA80-53D453DD5AE7}">
   <ds:schemaRefs>
     <ds:schemaRef ds:uri="http://schemas.openxmlformats.org/officeDocument/2006/bibliography"/>
   </ds:schemaRefs>

</xml_diff>

<commit_message>
Pequeno fix a um bug
</commit_message>
<xml_diff>
--- a/relatorio.docx
+++ b/relatorio.docx
@@ -997,10 +997,7 @@
         <w:t>stock</w:t>
       </w:r>
       <w:r>
-        <w:t xml:space="preserve"> é guardado </w:t>
-      </w:r>
-      <w:r>
-        <w:t xml:space="preserve">por uma estrutura </w:t>
+        <w:t xml:space="preserve"> é guardado por uma estrutura </w:t>
       </w:r>
       <w:proofErr w:type="spellStart"/>
       <w:r>
@@ -1323,13 +1320,7 @@
         <w:jc w:val="both"/>
       </w:pPr>
       <w:r>
-        <w:t xml:space="preserve">Tal como a classe Empregado, </w:t>
-      </w:r>
-      <w:r>
-        <w:t>cada objeto desta classe tem um ID único, definido através da utilização de um atributo estático</w:t>
-      </w:r>
-      <w:r>
-        <w:t>.</w:t>
+        <w:t>Tal como a classe Empregado, cada objeto desta classe tem um ID único, definido através da utilização de um atributo estático.</w:t>
       </w:r>
     </w:p>
     <w:p>
@@ -2113,14 +2104,7 @@
           <w:sz w:val="24"/>
           <w:szCs w:val="24"/>
         </w:rPr>
-        <w:t xml:space="preserve">As principais dificuldades encontradas no decorrer do projeto foram a gestão de tempo e organização. </w:t>
-      </w:r>
-      <w:r>
-        <w:rPr>
-          <w:sz w:val="24"/>
-          <w:szCs w:val="24"/>
-        </w:rPr>
-        <w:t xml:space="preserve">Em relação </w:t>
+        <w:t xml:space="preserve">As principais dificuldades encontradas no decorrer do projeto foram a gestão de tempo e organização. Em relação </w:t>
       </w:r>
       <w:r>
         <w:rPr>
@@ -2155,7 +2139,21 @@
           <w:sz w:val="24"/>
           <w:szCs w:val="24"/>
         </w:rPr>
-        <w:t>sobre estruturas de dados a utilizar.</w:t>
+        <w:t>sobre estruturas de dados a utilizar</w:t>
+      </w:r>
+      <w:r>
+        <w:rPr>
+          <w:sz w:val="24"/>
+          <w:szCs w:val="24"/>
+        </w:rPr>
+        <w:t xml:space="preserve"> e situações não especificadas pelo enunciado</w:t>
+      </w:r>
+      <w:r>
+        <w:rPr>
+          <w:sz w:val="24"/>
+          <w:szCs w:val="24"/>
+        </w:rPr>
+        <w:t>.</w:t>
       </w:r>
     </w:p>
     <w:p>
@@ -2172,7 +2170,14 @@
           <w:sz w:val="24"/>
           <w:szCs w:val="24"/>
         </w:rPr>
-        <w:t>No que refere à linguagem usada, não encontrámos dificuldades.</w:t>
+        <w:t>No que refere à linguagem usada, não encontrámos dificuldades</w:t>
+      </w:r>
+      <w:r>
+        <w:rPr>
+          <w:sz w:val="24"/>
+          <w:szCs w:val="24"/>
+        </w:rPr>
+        <w:t>, pois não é a primeira vez que contactamos com ela.</w:t>
       </w:r>
     </w:p>
     <w:p>
@@ -2197,6 +2202,8 @@
         </w:rPr>
         <w:tab/>
       </w:r>
+      <w:bookmarkStart w:id="0" w:name="_GoBack"/>
+      <w:bookmarkEnd w:id="0"/>
     </w:p>
     <w:p>
       <w:pPr>
@@ -2258,12 +2265,10 @@
         <w:ind w:firstLine="708"/>
         <w:jc w:val="both"/>
         <w:rPr>
-          <w:b/>
-          <w:sz w:val="32"/>
-          <w:szCs w:val="32"/>
-        </w:rPr>
-      </w:pPr>
-      <w:bookmarkStart w:id="0" w:name="_GoBack"/>
+          <w:sz w:val="24"/>
+          <w:szCs w:val="24"/>
+        </w:rPr>
+      </w:pPr>
       <w:r>
         <w:rPr>
           <w:sz w:val="24"/>
@@ -2271,18 +2276,51 @@
         </w:rPr>
         <w:t>O esforço dedicado pelos intervenientes no trabalho foi equiparável, pois inicialmente procedemos à divisão de tarefas e todos os membros cumpriram os seus deveres</w:t>
       </w:r>
-    </w:p>
-    <w:p>
-      <w:pPr>
-        <w:jc w:val="both"/>
-        <w:rPr>
-          <w:b/>
-          <w:sz w:val="32"/>
-          <w:szCs w:val="32"/>
-        </w:rPr>
-      </w:pPr>
-    </w:p>
-    <w:bookmarkEnd w:id="0"/>
+      <w:r>
+        <w:rPr>
+          <w:sz w:val="24"/>
+          <w:szCs w:val="24"/>
+        </w:rPr>
+        <w:t xml:space="preserve">. </w:t>
+      </w:r>
+    </w:p>
+    <w:p>
+      <w:pPr>
+        <w:ind w:firstLine="708"/>
+        <w:jc w:val="both"/>
+        <w:rPr>
+          <w:sz w:val="24"/>
+          <w:szCs w:val="24"/>
+        </w:rPr>
+      </w:pPr>
+    </w:p>
+    <w:p>
+      <w:pPr>
+        <w:jc w:val="both"/>
+        <w:rPr>
+          <w:sz w:val="32"/>
+          <w:szCs w:val="32"/>
+        </w:rPr>
+      </w:pPr>
+      <w:r>
+        <w:rPr>
+          <w:b/>
+          <w:sz w:val="32"/>
+          <w:szCs w:val="32"/>
+        </w:rPr>
+        <w:tab/>
+      </w:r>
+    </w:p>
+    <w:p>
+      <w:pPr>
+        <w:jc w:val="both"/>
+        <w:rPr>
+          <w:b/>
+          <w:sz w:val="32"/>
+          <w:szCs w:val="32"/>
+        </w:rPr>
+      </w:pPr>
+    </w:p>
     <w:p>
       <w:pPr>
         <w:rPr>
@@ -3446,7 +3484,7 @@
 </file>
 
 <file path=customXml/itemProps1.xml><?xml version="1.0" encoding="utf-8"?>
-<ds:datastoreItem xmlns:ds="http://schemas.openxmlformats.org/officeDocument/2006/customXml" ds:itemID="{120C3520-3E48-474A-BA80-53D453DD5AE7}">
+<ds:datastoreItem xmlns:ds="http://schemas.openxmlformats.org/officeDocument/2006/customXml" ds:itemID="{DBF66D25-4E61-453C-8237-444C6F753191}">
   <ds:schemaRefs>
     <ds:schemaRef ds:uri="http://schemas.openxmlformats.org/officeDocument/2006/bibliography"/>
   </ds:schemaRefs>

</xml_diff>

<commit_message>
Pequenas adições no relatório
</commit_message>
<xml_diff>
--- a/relatorio.docx
+++ b/relatorio.docx
@@ -999,7 +999,6 @@
       <w:r>
         <w:t xml:space="preserve"> é guardado por uma estrutura </w:t>
       </w:r>
-      <w:proofErr w:type="spellStart"/>
       <w:r>
         <w:rPr>
           <w:i/>
@@ -1012,32 +1011,27 @@
         </w:rPr>
         <w:t>p</w:t>
       </w:r>
-      <w:proofErr w:type="spellEnd"/>
       <w:r>
         <w:t>, onde são guardados os produtos</w:t>
       </w:r>
       <w:r>
         <w:t xml:space="preserve"> (sendo a </w:t>
       </w:r>
-      <w:proofErr w:type="spellStart"/>
       <w:r>
         <w:rPr>
           <w:i/>
         </w:rPr>
         <w:t>key</w:t>
       </w:r>
-      <w:proofErr w:type="spellEnd"/>
       <w:r>
         <w:t xml:space="preserve"> um apontador para o produto e o </w:t>
       </w:r>
-      <w:proofErr w:type="spellStart"/>
       <w:r>
         <w:rPr>
           <w:i/>
         </w:rPr>
         <w:t>value</w:t>
       </w:r>
-      <w:proofErr w:type="spellEnd"/>
       <w:r>
         <w:t xml:space="preserve"> a quantidade).</w:t>
       </w:r>
@@ -1078,15 +1072,7 @@
         <w:jc w:val="both"/>
       </w:pPr>
       <w:r>
-        <w:t xml:space="preserve">A classe venda é constituída pelos nomes e </w:t>
-      </w:r>
-      <w:proofErr w:type="spellStart"/>
-      <w:r>
-        <w:t>IDs</w:t>
-      </w:r>
-      <w:proofErr w:type="spellEnd"/>
-      <w:r>
-        <w:t xml:space="preserve"> do empregado e cliente responsáveis pela venda e </w:t>
+        <w:t xml:space="preserve">A classe venda é constituída pelos nomes e IDs do empregado e cliente responsáveis pela venda e </w:t>
       </w:r>
       <w:r>
         <w:t>pelos produtos (guardados tal como na Classe farmácia).</w:t>
@@ -1102,6 +1088,19 @@
         <w:jc w:val="both"/>
       </w:pPr>
       <w:r>
+        <w:t>Nesta classe, é feito o uso da classe Timestamp, que serve, na sua essência, para guardar a data e hora a que foi realizada uma dada venda, para que possa ser identificada.</w:t>
+      </w:r>
+    </w:p>
+    <w:p>
+      <w:pPr>
+        <w:pStyle w:val="ListParagraph"/>
+        <w:numPr>
+          <w:ilvl w:val="1"/>
+          <w:numId w:val="1"/>
+        </w:numPr>
+        <w:jc w:val="both"/>
+      </w:pPr>
+      <w:r>
         <w:t xml:space="preserve">A venda possui ainda métodos que permitem adicionar-lhe receitas ou produtos e </w:t>
       </w:r>
       <w:r>
@@ -1150,6 +1149,20 @@
     <w:p>
       <w:pPr>
         <w:pStyle w:val="ListParagraph"/>
+        <w:ind w:left="765"/>
+        <w:jc w:val="both"/>
+      </w:pPr>
+    </w:p>
+    <w:p>
+      <w:pPr>
+        <w:pStyle w:val="ListParagraph"/>
+        <w:ind w:left="765"/>
+        <w:jc w:val="both"/>
+      </w:pPr>
+    </w:p>
+    <w:p>
+      <w:pPr>
+        <w:pStyle w:val="ListParagraph"/>
         <w:numPr>
           <w:ilvl w:val="0"/>
           <w:numId w:val="1"/>
@@ -1157,6 +1170,7 @@
         <w:jc w:val="both"/>
       </w:pPr>
       <w:r>
+        <w:lastRenderedPageBreak/>
         <w:t>Produto:</w:t>
       </w:r>
     </w:p>
@@ -1176,16 +1190,6 @@
     </w:p>
     <w:p>
       <w:pPr>
-        <w:jc w:val="both"/>
-      </w:pPr>
-    </w:p>
-    <w:p>
-      <w:pPr>
-        <w:jc w:val="both"/>
-      </w:pPr>
-    </w:p>
-    <w:p>
-      <w:pPr>
         <w:pStyle w:val="ListParagraph"/>
         <w:numPr>
           <w:ilvl w:val="0"/>
@@ -1413,13 +1417,8 @@
         </w:numPr>
         <w:jc w:val="both"/>
       </w:pPr>
-      <w:proofErr w:type="spellStart"/>
-      <w:r>
-        <w:t>Timestamp</w:t>
-      </w:r>
-      <w:proofErr w:type="spellEnd"/>
-      <w:r>
-        <w:t>:</w:t>
+      <w:r>
+        <w:t>Timestamp:</w:t>
       </w:r>
     </w:p>
     <w:p>
@@ -2155,55 +2154,90 @@
         </w:rPr>
         <w:t>.</w:t>
       </w:r>
-    </w:p>
-    <w:p>
-      <w:pPr>
-        <w:ind w:firstLine="708"/>
-        <w:jc w:val="both"/>
-        <w:rPr>
-          <w:sz w:val="24"/>
-          <w:szCs w:val="24"/>
-        </w:rPr>
-      </w:pPr>
-      <w:r>
-        <w:rPr>
-          <w:sz w:val="24"/>
-          <w:szCs w:val="24"/>
-        </w:rPr>
-        <w:t>No que refere à linguagem usada, não encontrámos dificuldades</w:t>
-      </w:r>
-      <w:r>
-        <w:rPr>
-          <w:sz w:val="24"/>
-          <w:szCs w:val="24"/>
-        </w:rPr>
-        <w:t>, pois não é a primeira vez que contactamos com ela.</w:t>
-      </w:r>
-    </w:p>
-    <w:p>
-      <w:pPr>
-        <w:jc w:val="both"/>
-        <w:rPr>
-          <w:sz w:val="24"/>
-          <w:szCs w:val="24"/>
-        </w:rPr>
-      </w:pPr>
-      <w:r>
-        <w:rPr>
-          <w:sz w:val="24"/>
-          <w:szCs w:val="24"/>
-        </w:rPr>
-        <w:t xml:space="preserve"> </w:t>
-      </w:r>
-      <w:r>
-        <w:rPr>
-          <w:sz w:val="24"/>
-          <w:szCs w:val="24"/>
-        </w:rPr>
-        <w:tab/>
+      <w:r>
+        <w:rPr>
+          <w:sz w:val="24"/>
+          <w:szCs w:val="24"/>
+        </w:rPr>
+        <w:t xml:space="preserve"> A complexidade gerada pela procura de representar a situação-problema</w:t>
+      </w:r>
+      <w:r>
+        <w:rPr>
+          <w:sz w:val="24"/>
+          <w:szCs w:val="24"/>
+        </w:rPr>
+        <w:t xml:space="preserve"> detalhadamente</w:t>
+      </w:r>
+      <w:r>
+        <w:rPr>
+          <w:sz w:val="24"/>
+          <w:szCs w:val="24"/>
+        </w:rPr>
+        <w:t xml:space="preserve"> sob a forma de classes </w:t>
+      </w:r>
+      <w:r>
+        <w:rPr>
+          <w:sz w:val="24"/>
+          <w:szCs w:val="24"/>
+        </w:rPr>
+        <w:t>mostrou-se como um desafio, obrigando-nos a fazer sacrificios e a procurar pensar na perspetiva do “cliente”.</w:t>
       </w:r>
       <w:bookmarkStart w:id="0" w:name="_GoBack"/>
       <w:bookmarkEnd w:id="0"/>
+    </w:p>
+    <w:p>
+      <w:pPr>
+        <w:ind w:firstLine="708"/>
+        <w:jc w:val="both"/>
+        <w:rPr>
+          <w:sz w:val="24"/>
+          <w:szCs w:val="24"/>
+        </w:rPr>
+      </w:pPr>
+      <w:r>
+        <w:rPr>
+          <w:sz w:val="24"/>
+          <w:szCs w:val="24"/>
+        </w:rPr>
+        <w:t>No que refere à linguagem usada, não encontrámos dificuldades</w:t>
+      </w:r>
+      <w:r>
+        <w:rPr>
+          <w:sz w:val="24"/>
+          <w:szCs w:val="24"/>
+        </w:rPr>
+        <w:t>, pois não é a primeira vez que contactamos com ela.</w:t>
+      </w:r>
+      <w:r>
+        <w:rPr>
+          <w:sz w:val="24"/>
+          <w:szCs w:val="24"/>
+        </w:rPr>
+        <w:t xml:space="preserve"> </w:t>
+      </w:r>
+    </w:p>
+    <w:p>
+      <w:pPr>
+        <w:jc w:val="both"/>
+        <w:rPr>
+          <w:sz w:val="24"/>
+          <w:szCs w:val="24"/>
+        </w:rPr>
+      </w:pPr>
+      <w:r>
+        <w:rPr>
+          <w:sz w:val="24"/>
+          <w:szCs w:val="24"/>
+        </w:rPr>
+        <w:t xml:space="preserve"> </w:t>
+      </w:r>
+      <w:r>
+        <w:rPr>
+          <w:sz w:val="24"/>
+          <w:szCs w:val="24"/>
+        </w:rPr>
+        <w:tab/>
+      </w:r>
     </w:p>
     <w:p>
       <w:pPr>
@@ -3484,7 +3518,7 @@
 </file>
 
 <file path=customXml/itemProps1.xml><?xml version="1.0" encoding="utf-8"?>
-<ds:datastoreItem xmlns:ds="http://schemas.openxmlformats.org/officeDocument/2006/customXml" ds:itemID="{DBF66D25-4E61-453C-8237-444C6F753191}">
+<ds:datastoreItem xmlns:ds="http://schemas.openxmlformats.org/officeDocument/2006/customXml" ds:itemID="{ACB3861E-B052-4470-8BAB-C8CA9BFD4878}">
   <ds:schemaRefs>
     <ds:schemaRef ds:uri="http://schemas.openxmlformats.org/officeDocument/2006/bibliography"/>
   </ds:schemaRefs>

</xml_diff>

<commit_message>
Mais uns updatezitos no relatorio
</commit_message>
<xml_diff>
--- a/relatorio.docx
+++ b/relatorio.docx
@@ -586,8 +586,6 @@
         </w:rPr>
         <w:fldChar w:fldCharType="end"/>
       </w:r>
-      <w:bookmarkStart w:id="0" w:name="_GoBack"/>
-      <w:bookmarkEnd w:id="0"/>
     </w:p>
     <w:p/>
     <w:p/>
@@ -1591,1147 +1589,11 @@
     <w:p>
       <w:r>
         <w:tab/>
-        <w:t>- Ver Anexo 1.</w:t>
-      </w:r>
-    </w:p>
-    <w:p>
-      <w:pPr>
-        <w:rPr>
-          <w:b/>
-          <w:sz w:val="32"/>
-          <w:szCs w:val="32"/>
-        </w:rPr>
-      </w:pPr>
-    </w:p>
-    <w:p>
-      <w:pPr>
-        <w:rPr>
-          <w:b/>
-          <w:sz w:val="32"/>
-          <w:szCs w:val="32"/>
-        </w:rPr>
-      </w:pPr>
-    </w:p>
-    <w:p>
-      <w:pPr>
-        <w:rPr>
-          <w:b/>
-          <w:sz w:val="32"/>
-          <w:szCs w:val="32"/>
-        </w:rPr>
-      </w:pPr>
-    </w:p>
-    <w:p>
-      <w:pPr>
-        <w:rPr>
-          <w:b/>
-          <w:sz w:val="32"/>
-          <w:szCs w:val="32"/>
-        </w:rPr>
-      </w:pPr>
-    </w:p>
-    <w:p>
-      <w:pPr>
-        <w:rPr>
-          <w:b/>
-          <w:sz w:val="32"/>
-          <w:szCs w:val="32"/>
-        </w:rPr>
-      </w:pPr>
-    </w:p>
-    <w:p>
-      <w:pPr>
-        <w:rPr>
-          <w:b/>
-          <w:sz w:val="32"/>
-          <w:szCs w:val="32"/>
-        </w:rPr>
-      </w:pPr>
-    </w:p>
-    <w:p>
-      <w:pPr>
-        <w:rPr>
-          <w:b/>
-          <w:sz w:val="32"/>
-          <w:szCs w:val="32"/>
-        </w:rPr>
-      </w:pPr>
-    </w:p>
-    <w:p>
-      <w:pPr>
-        <w:rPr>
-          <w:b/>
-          <w:sz w:val="32"/>
-          <w:szCs w:val="32"/>
-        </w:rPr>
-      </w:pPr>
-    </w:p>
-    <w:p>
-      <w:pPr>
-        <w:rPr>
-          <w:b/>
-          <w:sz w:val="32"/>
-          <w:szCs w:val="32"/>
-        </w:rPr>
-      </w:pPr>
-    </w:p>
-    <w:p>
-      <w:pPr>
-        <w:rPr>
-          <w:b/>
-          <w:sz w:val="32"/>
-          <w:szCs w:val="32"/>
-        </w:rPr>
-      </w:pPr>
-    </w:p>
-    <w:p>
-      <w:pPr>
-        <w:rPr>
-          <w:b/>
-          <w:sz w:val="32"/>
-          <w:szCs w:val="32"/>
-        </w:rPr>
-      </w:pPr>
-    </w:p>
-    <w:p>
-      <w:pPr>
-        <w:rPr>
-          <w:b/>
-          <w:sz w:val="32"/>
-          <w:szCs w:val="32"/>
-        </w:rPr>
-      </w:pPr>
-    </w:p>
-    <w:p>
-      <w:pPr>
-        <w:rPr>
-          <w:b/>
-          <w:sz w:val="32"/>
-          <w:szCs w:val="32"/>
-        </w:rPr>
-      </w:pPr>
-    </w:p>
-    <w:p>
-      <w:pPr>
-        <w:rPr>
-          <w:b/>
-          <w:sz w:val="32"/>
-          <w:szCs w:val="32"/>
-        </w:rPr>
-      </w:pPr>
-    </w:p>
-    <w:p>
-      <w:pPr>
-        <w:rPr>
-          <w:b/>
-          <w:sz w:val="32"/>
-          <w:szCs w:val="32"/>
-        </w:rPr>
-      </w:pPr>
-    </w:p>
-    <w:p>
-      <w:pPr>
-        <w:rPr>
-          <w:b/>
-          <w:sz w:val="32"/>
-          <w:szCs w:val="32"/>
-        </w:rPr>
-      </w:pPr>
-    </w:p>
-    <w:p>
-      <w:pPr>
-        <w:rPr>
-          <w:b/>
-          <w:sz w:val="32"/>
-          <w:szCs w:val="32"/>
-        </w:rPr>
-      </w:pPr>
-    </w:p>
-    <w:p>
-      <w:pPr>
-        <w:rPr>
-          <w:b/>
-          <w:sz w:val="32"/>
-          <w:szCs w:val="32"/>
-        </w:rPr>
-      </w:pPr>
-    </w:p>
-    <w:p>
-      <w:pPr>
-        <w:rPr>
-          <w:b/>
-          <w:sz w:val="32"/>
-          <w:szCs w:val="32"/>
-        </w:rPr>
-      </w:pPr>
-    </w:p>
-    <w:p>
-      <w:pPr>
-        <w:rPr>
-          <w:b/>
-          <w:sz w:val="32"/>
-          <w:szCs w:val="32"/>
-        </w:rPr>
-      </w:pPr>
-    </w:p>
-    <w:p>
-      <w:pPr>
-        <w:rPr>
-          <w:b/>
-          <w:sz w:val="32"/>
-          <w:szCs w:val="32"/>
-        </w:rPr>
-      </w:pPr>
-    </w:p>
-    <w:p>
-      <w:pPr>
-        <w:rPr>
-          <w:b/>
-          <w:sz w:val="32"/>
-          <w:szCs w:val="32"/>
-        </w:rPr>
-      </w:pPr>
-      <w:r>
-        <w:rPr>
-          <w:b/>
-          <w:sz w:val="32"/>
-          <w:szCs w:val="32"/>
-        </w:rPr>
-        <w:lastRenderedPageBreak/>
-        <w:t>Casos de utilização</w:t>
-      </w:r>
-      <w:r>
-        <w:rPr>
-          <w:b/>
-          <w:sz w:val="32"/>
-          <w:szCs w:val="32"/>
-        </w:rPr>
-        <w:fldChar w:fldCharType="begin"/>
-      </w:r>
-      <w:r>
-        <w:instrText xml:space="preserve"> XE "</w:instrText>
-      </w:r>
-      <w:r>
-        <w:rPr>
-          <w:b/>
-          <w:sz w:val="32"/>
-          <w:szCs w:val="32"/>
-        </w:rPr>
-        <w:instrText>Casos de utilização</w:instrText>
-      </w:r>
-      <w:r>
-        <w:instrText xml:space="preserve">" </w:instrText>
-      </w:r>
-      <w:r>
-        <w:rPr>
-          <w:b/>
-          <w:sz w:val="32"/>
-          <w:szCs w:val="32"/>
-        </w:rPr>
-        <w:fldChar w:fldCharType="end"/>
-      </w:r>
-    </w:p>
-    <w:p>
-      <w:pPr>
-        <w:jc w:val="both"/>
-        <w:rPr>
-          <w:sz w:val="24"/>
-          <w:szCs w:val="24"/>
-        </w:rPr>
-      </w:pPr>
-      <w:r>
-        <w:rPr>
-          <w:sz w:val="24"/>
-          <w:szCs w:val="24"/>
-        </w:rPr>
-        <w:tab/>
-        <w:t>O programa inicia dando duas hipóteses ao utilizador, criar uma nova cadeia de farmácias ou carregar os dados de uma cadeia de farmácias</w:t>
-      </w:r>
-      <w:r>
-        <w:rPr>
-          <w:sz w:val="24"/>
-          <w:szCs w:val="24"/>
-        </w:rPr>
-        <w:t xml:space="preserve">. Para a segunda opção, o utilizador deve indicar o nome da cadeia que pretende continuar </w:t>
-      </w:r>
-      <w:r>
-        <w:rPr>
-          <w:sz w:val="24"/>
-          <w:szCs w:val="24"/>
-        </w:rPr>
-        <w:t>a gerir.</w:t>
-      </w:r>
-    </w:p>
-    <w:p>
-      <w:pPr>
-        <w:jc w:val="both"/>
-        <w:rPr>
-          <w:sz w:val="24"/>
-          <w:szCs w:val="24"/>
-        </w:rPr>
-      </w:pPr>
-      <w:r>
-        <w:rPr>
-          <w:sz w:val="24"/>
-          <w:szCs w:val="24"/>
-        </w:rPr>
-        <w:tab/>
-        <w:t>De seguida, no menu principal, o utilizador tem quatro opções, que consistem em gerir clientes, empregados e farmácias e realizar vendas.</w:t>
-      </w:r>
-    </w:p>
-    <w:p>
-      <w:pPr>
-        <w:jc w:val="both"/>
-        <w:rPr>
-          <w:sz w:val="24"/>
-          <w:szCs w:val="24"/>
-        </w:rPr>
-      </w:pPr>
-      <w:r>
-        <w:rPr>
-          <w:sz w:val="24"/>
-          <w:szCs w:val="24"/>
-        </w:rPr>
-        <w:tab/>
-        <w:t xml:space="preserve">Dentro da funcionalidade realizar venda, o utilizador deve especificar a farmácia na qual a venda está a ser realizada, tal como o empregado responsável. O utilizador deve ainda indicar o cliente, devendo criar uma ficha de cliente para o caso deste ainda não existir. Depois de especificados estes dados, o utilizador pode adicionar produtos e receitas à venda, bem como consultar o “saco de compras” até ao momento. À medida que produtos e receitas são adicionados à venda, a possibilidade do </w:t>
-      </w:r>
-      <w:r>
-        <w:rPr>
-          <w:i/>
-          <w:sz w:val="24"/>
-          <w:szCs w:val="24"/>
-        </w:rPr>
-        <w:t>stock</w:t>
-      </w:r>
-      <w:r>
-        <w:rPr>
-          <w:i/>
-          <w:sz w:val="24"/>
-          <w:szCs w:val="24"/>
-        </w:rPr>
-        <w:t xml:space="preserve"> </w:t>
-      </w:r>
-      <w:r>
-        <w:rPr>
-          <w:sz w:val="24"/>
-          <w:szCs w:val="24"/>
-        </w:rPr>
-        <w:t>da</w:t>
-      </w:r>
-      <w:r>
-        <w:rPr>
-          <w:sz w:val="24"/>
-          <w:szCs w:val="24"/>
-        </w:rPr>
-        <w:t xml:space="preserve"> farmácia satisfazer a procura é verificada. Para terminar, é apresentado ao utilizador o custo da venda, de modo a este proceder à confirmação.</w:t>
-      </w:r>
-    </w:p>
-    <w:p>
-      <w:pPr>
-        <w:ind w:firstLine="360"/>
-        <w:jc w:val="both"/>
-        <w:rPr>
-          <w:sz w:val="24"/>
-          <w:szCs w:val="24"/>
-        </w:rPr>
-      </w:pPr>
-      <w:r>
-        <w:rPr>
-          <w:sz w:val="24"/>
-          <w:szCs w:val="24"/>
-        </w:rPr>
-        <w:t>A funcionalidade gerir farmácias</w:t>
-      </w:r>
-      <w:r>
-        <w:rPr>
-          <w:sz w:val="24"/>
-          <w:szCs w:val="24"/>
-        </w:rPr>
-        <w:t xml:space="preserve"> permite:</w:t>
-      </w:r>
-    </w:p>
-    <w:p>
-      <w:pPr>
-        <w:pStyle w:val="ListParagraph"/>
-        <w:numPr>
-          <w:ilvl w:val="0"/>
-          <w:numId w:val="3"/>
-        </w:numPr>
-        <w:jc w:val="both"/>
-        <w:rPr>
-          <w:sz w:val="24"/>
-          <w:szCs w:val="24"/>
-        </w:rPr>
-      </w:pPr>
-      <w:r>
-        <w:rPr>
-          <w:sz w:val="24"/>
-          <w:szCs w:val="24"/>
-        </w:rPr>
-        <w:t>Ver um resumo geral das farmácias existentes na cadeia.</w:t>
-      </w:r>
-    </w:p>
-    <w:p>
-      <w:pPr>
-        <w:pStyle w:val="ListParagraph"/>
-        <w:numPr>
-          <w:ilvl w:val="0"/>
-          <w:numId w:val="3"/>
-        </w:numPr>
-        <w:jc w:val="both"/>
-        <w:rPr>
-          <w:sz w:val="24"/>
-          <w:szCs w:val="24"/>
-        </w:rPr>
-      </w:pPr>
-      <w:r>
-        <w:rPr>
-          <w:sz w:val="24"/>
-          <w:szCs w:val="24"/>
-        </w:rPr>
-        <w:t>Consultar informações relativas a cada farmácia, como os empregados, vendas e produtos</w:t>
-      </w:r>
-      <w:r>
-        <w:rPr>
-          <w:sz w:val="24"/>
-          <w:szCs w:val="24"/>
-        </w:rPr>
-        <w:t>.</w:t>
-      </w:r>
-    </w:p>
-    <w:p>
-      <w:pPr>
-        <w:pStyle w:val="ListParagraph"/>
-        <w:numPr>
-          <w:ilvl w:val="0"/>
-          <w:numId w:val="3"/>
-        </w:numPr>
-        <w:jc w:val="both"/>
-        <w:rPr>
-          <w:sz w:val="24"/>
-          <w:szCs w:val="24"/>
-        </w:rPr>
-      </w:pPr>
-      <w:r>
-        <w:rPr>
-          <w:sz w:val="24"/>
-          <w:szCs w:val="24"/>
-        </w:rPr>
-        <w:t>Adicionar farmácias novas à cadeia, sendo para isso necessário criar um gerente para a nova farmácia.</w:t>
-      </w:r>
-    </w:p>
-    <w:p>
-      <w:pPr>
-        <w:pStyle w:val="ListParagraph"/>
-        <w:numPr>
-          <w:ilvl w:val="0"/>
-          <w:numId w:val="3"/>
-        </w:numPr>
-        <w:jc w:val="both"/>
-        <w:rPr>
-          <w:sz w:val="24"/>
-          <w:szCs w:val="24"/>
-        </w:rPr>
-      </w:pPr>
-      <w:r>
-        <w:rPr>
-          <w:sz w:val="24"/>
-          <w:szCs w:val="24"/>
-        </w:rPr>
-        <w:t xml:space="preserve">Gerir o </w:t>
-      </w:r>
-      <w:r>
-        <w:rPr>
-          <w:i/>
-          <w:sz w:val="24"/>
-          <w:szCs w:val="24"/>
-        </w:rPr>
-        <w:t>stock</w:t>
-      </w:r>
-      <w:r>
-        <w:rPr>
-          <w:i/>
-          <w:sz w:val="24"/>
-          <w:szCs w:val="24"/>
-        </w:rPr>
-        <w:t xml:space="preserve"> </w:t>
-      </w:r>
-      <w:r>
-        <w:rPr>
-          <w:sz w:val="24"/>
-          <w:szCs w:val="24"/>
-        </w:rPr>
-        <w:t>de cada farmácia, permitindo adicionar produtos e remover produtos</w:t>
-      </w:r>
-    </w:p>
-    <w:p>
-      <w:pPr>
-        <w:pStyle w:val="ListParagraph"/>
-        <w:numPr>
-          <w:ilvl w:val="0"/>
-          <w:numId w:val="3"/>
-        </w:numPr>
-        <w:jc w:val="both"/>
-        <w:rPr>
-          <w:sz w:val="24"/>
-          <w:szCs w:val="24"/>
-        </w:rPr>
-      </w:pPr>
-      <w:r>
-        <w:rPr>
-          <w:sz w:val="24"/>
-          <w:szCs w:val="24"/>
-        </w:rPr>
-        <w:t>Alterar o gerente de uma farmácia.</w:t>
-      </w:r>
-    </w:p>
-    <w:p>
-      <w:pPr>
-        <w:ind w:firstLine="360"/>
-        <w:jc w:val="both"/>
-        <w:rPr>
-          <w:sz w:val="24"/>
-          <w:szCs w:val="24"/>
-        </w:rPr>
-      </w:pPr>
-      <w:r>
-        <w:rPr>
-          <w:sz w:val="24"/>
-          <w:szCs w:val="24"/>
-        </w:rPr>
-        <w:t>A funcionalidade gerir clientes permit</w:t>
-      </w:r>
-      <w:r>
-        <w:rPr>
-          <w:sz w:val="24"/>
-          <w:szCs w:val="24"/>
-        </w:rPr>
-        <w:t>e</w:t>
-      </w:r>
-      <w:r>
-        <w:rPr>
-          <w:sz w:val="24"/>
-          <w:szCs w:val="24"/>
-        </w:rPr>
-        <w:t>:</w:t>
-      </w:r>
-    </w:p>
-    <w:p>
-      <w:pPr>
-        <w:pStyle w:val="ListParagraph"/>
-        <w:numPr>
-          <w:ilvl w:val="0"/>
-          <w:numId w:val="5"/>
-        </w:numPr>
-        <w:jc w:val="both"/>
-        <w:rPr>
-          <w:sz w:val="24"/>
-          <w:szCs w:val="24"/>
-        </w:rPr>
-      </w:pPr>
-      <w:r>
-        <w:rPr>
-          <w:sz w:val="24"/>
-          <w:szCs w:val="24"/>
-        </w:rPr>
-        <w:t>Ver um</w:t>
-      </w:r>
-      <w:r>
-        <w:rPr>
-          <w:sz w:val="24"/>
-          <w:szCs w:val="24"/>
-        </w:rPr>
-        <w:t>a</w:t>
-      </w:r>
-      <w:r>
-        <w:rPr>
-          <w:sz w:val="24"/>
-          <w:szCs w:val="24"/>
-        </w:rPr>
-        <w:t xml:space="preserve"> </w:t>
-      </w:r>
-      <w:r>
-        <w:rPr>
-          <w:sz w:val="24"/>
-          <w:szCs w:val="24"/>
-        </w:rPr>
-        <w:t>listagem</w:t>
-      </w:r>
-      <w:r>
-        <w:rPr>
-          <w:sz w:val="24"/>
-          <w:szCs w:val="24"/>
-        </w:rPr>
-        <w:t xml:space="preserve"> </w:t>
-      </w:r>
-      <w:r>
-        <w:rPr>
-          <w:sz w:val="24"/>
-          <w:szCs w:val="24"/>
-        </w:rPr>
-        <w:t>com informações</w:t>
-      </w:r>
-      <w:r>
-        <w:rPr>
-          <w:sz w:val="24"/>
-          <w:szCs w:val="24"/>
-        </w:rPr>
-        <w:t xml:space="preserve"> dos clientes da cadeia</w:t>
-      </w:r>
-      <w:r>
-        <w:rPr>
-          <w:sz w:val="24"/>
-          <w:szCs w:val="24"/>
-        </w:rPr>
-        <w:t>, ordenados por um critério à escolha pelo utilizador.</w:t>
-      </w:r>
-    </w:p>
-    <w:p>
-      <w:pPr>
-        <w:pStyle w:val="ListParagraph"/>
-        <w:numPr>
-          <w:ilvl w:val="0"/>
-          <w:numId w:val="5"/>
-        </w:numPr>
-        <w:jc w:val="both"/>
-        <w:rPr>
-          <w:sz w:val="24"/>
-          <w:szCs w:val="24"/>
-        </w:rPr>
-      </w:pPr>
-      <w:r>
-        <w:rPr>
-          <w:sz w:val="24"/>
-          <w:szCs w:val="24"/>
-        </w:rPr>
-        <w:t>Gerir um cliente em específico, onde se pode consultar as compras de um determinado cliente, bem como alterar a sua morada.</w:t>
-      </w:r>
-    </w:p>
-    <w:p>
-      <w:pPr>
-        <w:ind w:left="360"/>
-        <w:jc w:val="both"/>
-        <w:rPr>
-          <w:sz w:val="24"/>
-          <w:szCs w:val="24"/>
-        </w:rPr>
-      </w:pPr>
-      <w:r>
-        <w:rPr>
-          <w:sz w:val="24"/>
-          <w:szCs w:val="24"/>
-        </w:rPr>
-        <w:t>A funcionalidade gerir empregados permite:</w:t>
-      </w:r>
-    </w:p>
-    <w:p>
-      <w:pPr>
-        <w:pStyle w:val="ListParagraph"/>
-        <w:numPr>
-          <w:ilvl w:val="0"/>
-          <w:numId w:val="5"/>
-        </w:numPr>
-        <w:jc w:val="both"/>
-        <w:rPr>
-          <w:sz w:val="24"/>
-          <w:szCs w:val="24"/>
-        </w:rPr>
-      </w:pPr>
-      <w:r>
-        <w:rPr>
-          <w:sz w:val="24"/>
-          <w:szCs w:val="24"/>
-        </w:rPr>
-        <w:t>Ver uma listagem com informações dos empregado</w:t>
-      </w:r>
-      <w:r>
-        <w:rPr>
-          <w:sz w:val="24"/>
-          <w:szCs w:val="24"/>
-        </w:rPr>
-        <w:t>s</w:t>
-      </w:r>
-      <w:r>
-        <w:rPr>
-          <w:sz w:val="24"/>
-          <w:szCs w:val="24"/>
-        </w:rPr>
-        <w:t xml:space="preserve"> da cadeia, ordenados por um critério à escolha pelo utilizador.</w:t>
-      </w:r>
-    </w:p>
-    <w:p>
-      <w:pPr>
-        <w:pStyle w:val="ListParagraph"/>
-        <w:numPr>
-          <w:ilvl w:val="0"/>
-          <w:numId w:val="5"/>
-        </w:numPr>
-        <w:jc w:val="both"/>
-        <w:rPr>
-          <w:sz w:val="24"/>
-          <w:szCs w:val="24"/>
-        </w:rPr>
-      </w:pPr>
-      <w:r>
-        <w:rPr>
-          <w:sz w:val="24"/>
-          <w:szCs w:val="24"/>
-        </w:rPr>
-        <w:t>Gerir um empregado, podendo alterar informações relativamente a este, tal como o cargo, salário, morada e farmácia onde trabalha.</w:t>
-      </w:r>
-    </w:p>
-    <w:p>
-      <w:pPr>
-        <w:pStyle w:val="ListParagraph"/>
-        <w:numPr>
-          <w:ilvl w:val="0"/>
-          <w:numId w:val="5"/>
-        </w:numPr>
-        <w:jc w:val="both"/>
-        <w:rPr>
-          <w:sz w:val="24"/>
-          <w:szCs w:val="24"/>
-        </w:rPr>
-      </w:pPr>
-      <w:r>
-        <w:rPr>
-          <w:sz w:val="24"/>
-          <w:szCs w:val="24"/>
-        </w:rPr>
-        <w:t>Adicionar e remover empregados.</w:t>
-      </w:r>
-    </w:p>
-    <w:p>
-      <w:pPr>
-        <w:rPr>
-          <w:sz w:val="24"/>
-          <w:szCs w:val="24"/>
-        </w:rPr>
-      </w:pPr>
-    </w:p>
-    <w:p>
-      <w:pPr>
-        <w:rPr>
-          <w:b/>
-          <w:sz w:val="32"/>
-          <w:szCs w:val="32"/>
-        </w:rPr>
-      </w:pPr>
-    </w:p>
-    <w:p>
-      <w:pPr>
-        <w:rPr>
-          <w:b/>
-          <w:sz w:val="32"/>
-          <w:szCs w:val="32"/>
-        </w:rPr>
-      </w:pPr>
-    </w:p>
-    <w:p>
-      <w:pPr>
-        <w:rPr>
-          <w:b/>
-          <w:sz w:val="32"/>
-          <w:szCs w:val="32"/>
-        </w:rPr>
-      </w:pPr>
-      <w:r>
-        <w:rPr>
-          <w:b/>
-          <w:sz w:val="32"/>
-          <w:szCs w:val="32"/>
-        </w:rPr>
-        <w:lastRenderedPageBreak/>
-        <w:t>Dificuldades encontradas</w:t>
-      </w:r>
-    </w:p>
-    <w:p>
-      <w:pPr>
-        <w:rPr>
-          <w:b/>
-          <w:sz w:val="32"/>
-          <w:szCs w:val="32"/>
-        </w:rPr>
-      </w:pPr>
-      <w:r>
-        <w:rPr>
-          <w:b/>
-          <w:sz w:val="32"/>
-          <w:szCs w:val="32"/>
-        </w:rPr>
-        <w:fldChar w:fldCharType="begin"/>
-      </w:r>
-      <w:r>
-        <w:instrText xml:space="preserve"> XE "</w:instrText>
-      </w:r>
-      <w:r>
-        <w:rPr>
-          <w:b/>
-          <w:sz w:val="32"/>
-          <w:szCs w:val="32"/>
-        </w:rPr>
-        <w:instrText>Dificuldades encontradas</w:instrText>
-      </w:r>
-      <w:r>
-        <w:instrText xml:space="preserve">" </w:instrText>
-      </w:r>
-      <w:r>
-        <w:rPr>
-          <w:b/>
-          <w:sz w:val="32"/>
-          <w:szCs w:val="32"/>
-        </w:rPr>
-        <w:fldChar w:fldCharType="end"/>
-      </w:r>
-    </w:p>
-    <w:p>
-      <w:pPr>
-        <w:jc w:val="both"/>
-        <w:rPr>
-          <w:sz w:val="24"/>
-          <w:szCs w:val="24"/>
-        </w:rPr>
-      </w:pPr>
-      <w:r>
-        <w:rPr>
-          <w:b/>
-          <w:sz w:val="32"/>
-          <w:szCs w:val="32"/>
-        </w:rPr>
-        <w:tab/>
-      </w:r>
-      <w:r>
-        <w:rPr>
-          <w:sz w:val="24"/>
-          <w:szCs w:val="24"/>
-        </w:rPr>
-        <w:t xml:space="preserve">As principais dificuldades encontradas no decorrer do projeto foram a gestão de tempo e organização. Em relação </w:t>
-      </w:r>
-      <w:r>
-        <w:rPr>
-          <w:sz w:val="24"/>
-          <w:szCs w:val="24"/>
-        </w:rPr>
-        <w:t xml:space="preserve">à procura de uma solução para </w:t>
-      </w:r>
-      <w:r>
-        <w:rPr>
-          <w:sz w:val="24"/>
-          <w:szCs w:val="24"/>
-        </w:rPr>
-        <w:t xml:space="preserve">o </w:t>
-      </w:r>
-      <w:r>
-        <w:rPr>
-          <w:sz w:val="24"/>
-          <w:szCs w:val="24"/>
-        </w:rPr>
-        <w:t>tema proposto</w:t>
-      </w:r>
-      <w:r>
-        <w:rPr>
-          <w:sz w:val="24"/>
-          <w:szCs w:val="24"/>
-        </w:rPr>
-        <w:t xml:space="preserve">, encontrámos algumas dificuldades na decisão </w:t>
-      </w:r>
-      <w:r>
-        <w:rPr>
-          <w:sz w:val="24"/>
-          <w:szCs w:val="24"/>
-        </w:rPr>
-        <w:t>sobre estruturas de dados a utilizar</w:t>
-      </w:r>
-      <w:r>
-        <w:rPr>
-          <w:sz w:val="24"/>
-          <w:szCs w:val="24"/>
-        </w:rPr>
-        <w:t xml:space="preserve"> e situações não especificadas pelo enunciado</w:t>
-      </w:r>
-      <w:r>
-        <w:rPr>
-          <w:sz w:val="24"/>
-          <w:szCs w:val="24"/>
-        </w:rPr>
-        <w:t>.</w:t>
-      </w:r>
-      <w:r>
-        <w:rPr>
-          <w:sz w:val="24"/>
-          <w:szCs w:val="24"/>
-        </w:rPr>
-        <w:t xml:space="preserve"> A complexidade gerada pela procura de representar a situação-problema</w:t>
-      </w:r>
-      <w:r>
-        <w:rPr>
-          <w:sz w:val="24"/>
-          <w:szCs w:val="24"/>
-        </w:rPr>
-        <w:t xml:space="preserve"> detalhadamente</w:t>
-      </w:r>
-      <w:r>
-        <w:rPr>
-          <w:sz w:val="24"/>
-          <w:szCs w:val="24"/>
-        </w:rPr>
-        <w:t xml:space="preserve"> sob a forma de classes </w:t>
-      </w:r>
-      <w:r>
-        <w:rPr>
-          <w:sz w:val="24"/>
-          <w:szCs w:val="24"/>
-        </w:rPr>
-        <w:t>mostrou-se como um desafio, obrigando-nos a fazer sacrif</w:t>
-      </w:r>
-      <w:r>
-        <w:rPr>
-          <w:sz w:val="24"/>
-          <w:szCs w:val="24"/>
-        </w:rPr>
-        <w:t>í</w:t>
-      </w:r>
-      <w:r>
-        <w:rPr>
-          <w:sz w:val="24"/>
-          <w:szCs w:val="24"/>
-        </w:rPr>
-        <w:t>cios e a procurar pensar na perspetiva do “cliente”.</w:t>
-      </w:r>
-      <w:r>
-        <w:rPr>
-          <w:sz w:val="24"/>
-          <w:szCs w:val="24"/>
-        </w:rPr>
-        <w:t xml:space="preserve"> Para além disso, consideramos que em situação real, a comunicação com o cliente seria essencial, pois é ele que tem uma melhor capacidade de avaliar as suas necessidades e as funcionalidades essenciais do programa, bem como o design que leve a uma utilização mais eficaz e fluida.</w:t>
-      </w:r>
-    </w:p>
-    <w:p>
-      <w:pPr>
-        <w:ind w:firstLine="708"/>
-        <w:jc w:val="both"/>
-        <w:rPr>
-          <w:sz w:val="24"/>
-          <w:szCs w:val="24"/>
-        </w:rPr>
-      </w:pPr>
-      <w:r>
-        <w:rPr>
-          <w:sz w:val="24"/>
-          <w:szCs w:val="24"/>
-        </w:rPr>
-        <w:t>No que refere à linguagem usada, não encontrámos dificuldades</w:t>
-      </w:r>
-      <w:r>
-        <w:rPr>
-          <w:sz w:val="24"/>
-          <w:szCs w:val="24"/>
-        </w:rPr>
-        <w:t>, pois não é a primeira vez que contactamos com ela.</w:t>
-      </w:r>
-      <w:r>
-        <w:rPr>
-          <w:sz w:val="24"/>
-          <w:szCs w:val="24"/>
-        </w:rPr>
-        <w:t xml:space="preserve"> </w:t>
-      </w:r>
-    </w:p>
-    <w:p>
-      <w:pPr>
-        <w:jc w:val="both"/>
-        <w:rPr>
-          <w:sz w:val="24"/>
-          <w:szCs w:val="24"/>
-        </w:rPr>
-      </w:pPr>
-      <w:r>
-        <w:rPr>
-          <w:sz w:val="24"/>
-          <w:szCs w:val="24"/>
-        </w:rPr>
-        <w:t xml:space="preserve"> </w:t>
-      </w:r>
-      <w:r>
-        <w:rPr>
-          <w:sz w:val="24"/>
-          <w:szCs w:val="24"/>
-        </w:rPr>
-        <w:tab/>
-      </w:r>
-    </w:p>
-    <w:p>
-      <w:pPr>
-        <w:rPr>
-          <w:b/>
-          <w:sz w:val="32"/>
-          <w:szCs w:val="32"/>
-        </w:rPr>
-      </w:pPr>
-      <w:r>
-        <w:rPr>
-          <w:b/>
-          <w:sz w:val="32"/>
-          <w:szCs w:val="32"/>
-        </w:rPr>
-        <w:t>Esforço dedicado</w:t>
-      </w:r>
-      <w:r>
-        <w:rPr>
-          <w:b/>
-          <w:sz w:val="32"/>
-          <w:szCs w:val="32"/>
-        </w:rPr>
-        <w:t xml:space="preserve"> </w:t>
-      </w:r>
-    </w:p>
-    <w:p>
-      <w:pPr>
-        <w:rPr>
-          <w:b/>
-          <w:sz w:val="32"/>
-          <w:szCs w:val="32"/>
-        </w:rPr>
-      </w:pPr>
-      <w:r>
-        <w:rPr>
-          <w:b/>
-          <w:sz w:val="32"/>
-          <w:szCs w:val="32"/>
-        </w:rPr>
-        <w:fldChar w:fldCharType="begin"/>
-      </w:r>
-      <w:r>
-        <w:instrText xml:space="preserve"> XE "</w:instrText>
-      </w:r>
-      <w:r>
-        <w:rPr>
-          <w:b/>
-          <w:sz w:val="32"/>
-          <w:szCs w:val="32"/>
-        </w:rPr>
-        <w:instrText>Esforço dedicado</w:instrText>
-      </w:r>
-      <w:r>
-        <w:instrText xml:space="preserve">" </w:instrText>
-      </w:r>
-      <w:r>
-        <w:rPr>
-          <w:b/>
-          <w:sz w:val="32"/>
-          <w:szCs w:val="32"/>
-        </w:rPr>
-        <w:fldChar w:fldCharType="end"/>
-      </w:r>
-    </w:p>
-    <w:p>
-      <w:pPr>
-        <w:ind w:firstLine="708"/>
-        <w:jc w:val="both"/>
-        <w:rPr>
-          <w:sz w:val="24"/>
-          <w:szCs w:val="24"/>
-        </w:rPr>
-      </w:pPr>
-      <w:r>
-        <w:rPr>
-          <w:sz w:val="24"/>
-          <w:szCs w:val="24"/>
-        </w:rPr>
-        <w:t>O esforço dedicado pelos intervenientes no trabalho foi equiparável, pois inicialmente procedemos à divisão de tarefas e todos os membros cumpriram os seus deveres</w:t>
-      </w:r>
-      <w:r>
-        <w:rPr>
-          <w:sz w:val="24"/>
-          <w:szCs w:val="24"/>
-        </w:rPr>
-        <w:t xml:space="preserve">. </w:t>
-      </w:r>
-      <w:r>
-        <w:rPr>
-          <w:sz w:val="24"/>
-          <w:szCs w:val="24"/>
-        </w:rPr>
-        <w:t>Não obstante desta divisão, a construção do projeto não foi efetuada de forma estanque, tendo</w:t>
-      </w:r>
-      <w:r>
-        <w:rPr>
-          <w:sz w:val="24"/>
-          <w:szCs w:val="24"/>
-        </w:rPr>
-        <w:t xml:space="preserve"> os membros do grupo contribuiram de uma forma proativa para a resolução do problema, cooperando e discutindo abordagens, soluções e melhorias.</w:t>
-      </w:r>
-      <w:r>
-        <w:rPr>
-          <w:sz w:val="24"/>
-          <w:szCs w:val="24"/>
-        </w:rPr>
-        <w:t xml:space="preserve"> </w:t>
-      </w:r>
-      <w:r>
-        <w:rPr>
-          <w:sz w:val="24"/>
-          <w:szCs w:val="24"/>
-        </w:rPr>
-        <w:t>No entanto, consideramos que o trabalho não está perfeito, e que há espaço para uma otimização e correção de eventuais problemas</w:t>
-      </w:r>
-      <w:r>
-        <w:rPr>
-          <w:sz w:val="24"/>
-          <w:szCs w:val="24"/>
-        </w:rPr>
-        <w:t>.</w:t>
-      </w:r>
-    </w:p>
-    <w:p>
-      <w:pPr>
-        <w:rPr>
-          <w:sz w:val="24"/>
-          <w:szCs w:val="24"/>
-        </w:rPr>
-      </w:pPr>
-      <w:r>
-        <w:rPr>
-          <w:sz w:val="24"/>
-          <w:szCs w:val="24"/>
-        </w:rPr>
-        <w:br w:type="page"/>
-      </w:r>
-    </w:p>
-    <w:p>
-      <w:pPr>
-        <w:rPr>
-          <w:b/>
-          <w:sz w:val="32"/>
-          <w:szCs w:val="32"/>
-        </w:rPr>
-      </w:pPr>
-      <w:r>
-        <w:rPr>
-          <w:b/>
-          <w:sz w:val="32"/>
-          <w:szCs w:val="32"/>
-        </w:rPr>
-        <w:lastRenderedPageBreak/>
-        <w:t>Anexo 1.</w:t>
-      </w:r>
-    </w:p>
-    <w:p>
-      <w:pPr>
-        <w:rPr>
-          <w:b/>
-          <w:sz w:val="32"/>
-          <w:szCs w:val="32"/>
-        </w:rPr>
-        <w:sectPr>
-          <w:type w:val="continuous"/>
-          <w:pgSz w:w="11906" w:h="16838"/>
-          <w:pgMar w:top="1417" w:right="1701" w:bottom="1417" w:left="1701" w:header="708" w:footer="708" w:gutter="0"/>
-          <w:cols w:space="708"/>
-          <w:titlePg/>
-          <w:docGrid w:linePitch="360"/>
-        </w:sectPr>
-      </w:pPr>
+        <w:t xml:space="preserve">- </w:t>
+      </w:r>
+      <w:r>
+        <w:t>Para ver em mais detalhe consulte o ficheiro UML.png</w:t>
+      </w:r>
     </w:p>
     <w:p>
       <w:pPr>
@@ -2759,9 +1621,9 @@
         </w:rPr>
         <w:drawing>
           <wp:inline distT="0" distB="0" distL="0" distR="0">
-            <wp:extent cx="8012340" cy="5069896"/>
-            <wp:effectExtent l="4128" t="0" r="0" b="0"/>
-            <wp:docPr id="3" name="Picture 3"/>
+            <wp:extent cx="5400040" cy="3416935"/>
+            <wp:effectExtent l="0" t="0" r="0" b="0"/>
+            <wp:docPr id="4" name="Picture 4"/>
             <wp:cNvGraphicFramePr>
               <a:graphicFrameLocks xmlns:a="http://schemas.openxmlformats.org/drawingml/2006/main" noChangeAspect="1"/>
             </wp:cNvGraphicFramePr>
@@ -2769,7 +1631,7 @@
               <a:graphicData uri="http://schemas.openxmlformats.org/drawingml/2006/picture">
                 <pic:pic xmlns:pic="http://schemas.openxmlformats.org/drawingml/2006/picture">
                   <pic:nvPicPr>
-                    <pic:cNvPr id="3" name="UML 2.png"/>
+                    <pic:cNvPr id="4" name="UML 2.png"/>
                     <pic:cNvPicPr/>
                   </pic:nvPicPr>
                   <pic:blipFill>
@@ -2785,9 +1647,9 @@
                     </a:stretch>
                   </pic:blipFill>
                   <pic:spPr>
-                    <a:xfrm rot="5400000">
+                    <a:xfrm>
                       <a:off x="0" y="0"/>
-                      <a:ext cx="8021236" cy="5075525"/>
+                      <a:ext cx="5400040" cy="3416935"/>
                     </a:xfrm>
                     <a:prstGeom prst="rect">
                       <a:avLst/>
@@ -2799,6 +1661,1032 @@
           </wp:inline>
         </w:drawing>
       </w:r>
+    </w:p>
+    <w:p>
+      <w:pPr>
+        <w:rPr>
+          <w:b/>
+          <w:sz w:val="32"/>
+          <w:szCs w:val="32"/>
+        </w:rPr>
+      </w:pPr>
+    </w:p>
+    <w:p>
+      <w:pPr>
+        <w:rPr>
+          <w:b/>
+          <w:sz w:val="32"/>
+          <w:szCs w:val="32"/>
+        </w:rPr>
+      </w:pPr>
+    </w:p>
+    <w:p>
+      <w:pPr>
+        <w:rPr>
+          <w:b/>
+          <w:sz w:val="32"/>
+          <w:szCs w:val="32"/>
+        </w:rPr>
+      </w:pPr>
+    </w:p>
+    <w:p>
+      <w:pPr>
+        <w:rPr>
+          <w:b/>
+          <w:sz w:val="32"/>
+          <w:szCs w:val="32"/>
+        </w:rPr>
+      </w:pPr>
+    </w:p>
+    <w:p>
+      <w:pPr>
+        <w:rPr>
+          <w:b/>
+          <w:sz w:val="32"/>
+          <w:szCs w:val="32"/>
+        </w:rPr>
+      </w:pPr>
+    </w:p>
+    <w:p>
+      <w:pPr>
+        <w:rPr>
+          <w:b/>
+          <w:sz w:val="32"/>
+          <w:szCs w:val="32"/>
+        </w:rPr>
+      </w:pPr>
+    </w:p>
+    <w:p>
+      <w:pPr>
+        <w:rPr>
+          <w:b/>
+          <w:sz w:val="32"/>
+          <w:szCs w:val="32"/>
+        </w:rPr>
+      </w:pPr>
+    </w:p>
+    <w:p>
+      <w:pPr>
+        <w:rPr>
+          <w:b/>
+          <w:sz w:val="32"/>
+          <w:szCs w:val="32"/>
+        </w:rPr>
+      </w:pPr>
+    </w:p>
+    <w:p>
+      <w:pPr>
+        <w:rPr>
+          <w:b/>
+          <w:sz w:val="32"/>
+          <w:szCs w:val="32"/>
+        </w:rPr>
+      </w:pPr>
+    </w:p>
+    <w:p>
+      <w:pPr>
+        <w:rPr>
+          <w:b/>
+          <w:sz w:val="32"/>
+          <w:szCs w:val="32"/>
+        </w:rPr>
+      </w:pPr>
+    </w:p>
+    <w:p>
+      <w:pPr>
+        <w:rPr>
+          <w:b/>
+          <w:sz w:val="32"/>
+          <w:szCs w:val="32"/>
+        </w:rPr>
+      </w:pPr>
+    </w:p>
+    <w:p>
+      <w:pPr>
+        <w:rPr>
+          <w:b/>
+          <w:sz w:val="32"/>
+          <w:szCs w:val="32"/>
+        </w:rPr>
+      </w:pPr>
+      <w:r>
+        <w:rPr>
+          <w:b/>
+          <w:sz w:val="32"/>
+          <w:szCs w:val="32"/>
+        </w:rPr>
+        <w:lastRenderedPageBreak/>
+        <w:t>Casos de utilização</w:t>
+      </w:r>
+      <w:r>
+        <w:rPr>
+          <w:b/>
+          <w:sz w:val="32"/>
+          <w:szCs w:val="32"/>
+        </w:rPr>
+        <w:fldChar w:fldCharType="begin"/>
+      </w:r>
+      <w:r>
+        <w:instrText xml:space="preserve"> XE "</w:instrText>
+      </w:r>
+      <w:r>
+        <w:rPr>
+          <w:b/>
+          <w:sz w:val="32"/>
+          <w:szCs w:val="32"/>
+        </w:rPr>
+        <w:instrText>Casos de utilização</w:instrText>
+      </w:r>
+      <w:r>
+        <w:instrText xml:space="preserve">" </w:instrText>
+      </w:r>
+      <w:r>
+        <w:rPr>
+          <w:b/>
+          <w:sz w:val="32"/>
+          <w:szCs w:val="32"/>
+        </w:rPr>
+        <w:fldChar w:fldCharType="end"/>
+      </w:r>
+    </w:p>
+    <w:p>
+      <w:pPr>
+        <w:jc w:val="both"/>
+        <w:rPr>
+          <w:sz w:val="24"/>
+          <w:szCs w:val="24"/>
+        </w:rPr>
+      </w:pPr>
+      <w:r>
+        <w:rPr>
+          <w:sz w:val="24"/>
+          <w:szCs w:val="24"/>
+        </w:rPr>
+        <w:tab/>
+        <w:t>O programa inicia dando duas hipóteses ao utilizador, criar uma nova cadeia de farmácias ou carregar os dados de uma cadeia de farmácias</w:t>
+      </w:r>
+      <w:r>
+        <w:rPr>
+          <w:sz w:val="24"/>
+          <w:szCs w:val="24"/>
+        </w:rPr>
+        <w:t xml:space="preserve">. Para a segunda opção, o utilizador deve indicar o nome da cadeia que pretende continuar </w:t>
+      </w:r>
+      <w:r>
+        <w:rPr>
+          <w:sz w:val="24"/>
+          <w:szCs w:val="24"/>
+        </w:rPr>
+        <w:t>a gerir.</w:t>
+      </w:r>
+    </w:p>
+    <w:p>
+      <w:pPr>
+        <w:jc w:val="both"/>
+        <w:rPr>
+          <w:sz w:val="24"/>
+          <w:szCs w:val="24"/>
+        </w:rPr>
+      </w:pPr>
+      <w:r>
+        <w:rPr>
+          <w:sz w:val="24"/>
+          <w:szCs w:val="24"/>
+        </w:rPr>
+        <w:tab/>
+        <w:t>De seguida, no menu principal, o utilizador tem quatro opções, que consistem em gerir clientes, empregados e farmácias e realizar vendas.</w:t>
+      </w:r>
+    </w:p>
+    <w:p>
+      <w:pPr>
+        <w:jc w:val="both"/>
+        <w:rPr>
+          <w:sz w:val="24"/>
+          <w:szCs w:val="24"/>
+        </w:rPr>
+      </w:pPr>
+      <w:r>
+        <w:rPr>
+          <w:sz w:val="24"/>
+          <w:szCs w:val="24"/>
+        </w:rPr>
+        <w:tab/>
+        <w:t xml:space="preserve">Dentro da funcionalidade realizar venda, o utilizador deve especificar a farmácia na qual a venda está a ser realizada, tal como o empregado responsável. O utilizador deve ainda indicar o cliente, devendo criar uma ficha de cliente para o caso deste ainda não existir. Depois de especificados estes dados, o utilizador pode adicionar produtos e receitas à venda, bem como consultar o “saco de compras” até ao momento. À medida que produtos e receitas são adicionados à venda, a possibilidade do </w:t>
+      </w:r>
+      <w:r>
+        <w:rPr>
+          <w:i/>
+          <w:sz w:val="24"/>
+          <w:szCs w:val="24"/>
+        </w:rPr>
+        <w:t>stock</w:t>
+      </w:r>
+      <w:r>
+        <w:rPr>
+          <w:i/>
+          <w:sz w:val="24"/>
+          <w:szCs w:val="24"/>
+        </w:rPr>
+        <w:t xml:space="preserve"> </w:t>
+      </w:r>
+      <w:r>
+        <w:rPr>
+          <w:sz w:val="24"/>
+          <w:szCs w:val="24"/>
+        </w:rPr>
+        <w:t>da</w:t>
+      </w:r>
+      <w:r>
+        <w:rPr>
+          <w:sz w:val="24"/>
+          <w:szCs w:val="24"/>
+        </w:rPr>
+        <w:t xml:space="preserve"> farmácia satisfazer a procura é verificada. Para terminar, é apresentado ao utilizador o custo da venda, de modo a este proceder à confirmação.</w:t>
+      </w:r>
+    </w:p>
+    <w:p>
+      <w:pPr>
+        <w:ind w:firstLine="360"/>
+        <w:jc w:val="both"/>
+        <w:rPr>
+          <w:sz w:val="24"/>
+          <w:szCs w:val="24"/>
+        </w:rPr>
+      </w:pPr>
+      <w:r>
+        <w:rPr>
+          <w:sz w:val="24"/>
+          <w:szCs w:val="24"/>
+        </w:rPr>
+        <w:t>A funcionalidade gerir farmácias</w:t>
+      </w:r>
+      <w:r>
+        <w:rPr>
+          <w:sz w:val="24"/>
+          <w:szCs w:val="24"/>
+        </w:rPr>
+        <w:t xml:space="preserve"> permite:</w:t>
+      </w:r>
+    </w:p>
+    <w:p>
+      <w:pPr>
+        <w:pStyle w:val="ListParagraph"/>
+        <w:numPr>
+          <w:ilvl w:val="0"/>
+          <w:numId w:val="3"/>
+        </w:numPr>
+        <w:jc w:val="both"/>
+        <w:rPr>
+          <w:sz w:val="24"/>
+          <w:szCs w:val="24"/>
+        </w:rPr>
+      </w:pPr>
+      <w:r>
+        <w:rPr>
+          <w:sz w:val="24"/>
+          <w:szCs w:val="24"/>
+        </w:rPr>
+        <w:t>Ver um resumo geral das farmácias existentes na cadeia.</w:t>
+      </w:r>
+    </w:p>
+    <w:p>
+      <w:pPr>
+        <w:pStyle w:val="ListParagraph"/>
+        <w:numPr>
+          <w:ilvl w:val="0"/>
+          <w:numId w:val="3"/>
+        </w:numPr>
+        <w:jc w:val="both"/>
+        <w:rPr>
+          <w:sz w:val="24"/>
+          <w:szCs w:val="24"/>
+        </w:rPr>
+      </w:pPr>
+      <w:r>
+        <w:rPr>
+          <w:sz w:val="24"/>
+          <w:szCs w:val="24"/>
+        </w:rPr>
+        <w:t>Consultar informações relativas a cada farmácia, como os empregados, vendas e produtos</w:t>
+      </w:r>
+      <w:r>
+        <w:rPr>
+          <w:sz w:val="24"/>
+          <w:szCs w:val="24"/>
+        </w:rPr>
+        <w:t>.</w:t>
+      </w:r>
+    </w:p>
+    <w:p>
+      <w:pPr>
+        <w:pStyle w:val="ListParagraph"/>
+        <w:numPr>
+          <w:ilvl w:val="0"/>
+          <w:numId w:val="3"/>
+        </w:numPr>
+        <w:jc w:val="both"/>
+        <w:rPr>
+          <w:sz w:val="24"/>
+          <w:szCs w:val="24"/>
+        </w:rPr>
+      </w:pPr>
+      <w:r>
+        <w:rPr>
+          <w:sz w:val="24"/>
+          <w:szCs w:val="24"/>
+        </w:rPr>
+        <w:t>Adicionar farmácias novas à cadeia, sendo para isso necessário criar um gerente para a nova farmácia.</w:t>
+      </w:r>
+    </w:p>
+    <w:p>
+      <w:pPr>
+        <w:pStyle w:val="ListParagraph"/>
+        <w:numPr>
+          <w:ilvl w:val="0"/>
+          <w:numId w:val="3"/>
+        </w:numPr>
+        <w:jc w:val="both"/>
+        <w:rPr>
+          <w:sz w:val="24"/>
+          <w:szCs w:val="24"/>
+        </w:rPr>
+      </w:pPr>
+      <w:r>
+        <w:rPr>
+          <w:sz w:val="24"/>
+          <w:szCs w:val="24"/>
+        </w:rPr>
+        <w:t xml:space="preserve">Gerir o </w:t>
+      </w:r>
+      <w:r>
+        <w:rPr>
+          <w:i/>
+          <w:sz w:val="24"/>
+          <w:szCs w:val="24"/>
+        </w:rPr>
+        <w:t>stock</w:t>
+      </w:r>
+      <w:r>
+        <w:rPr>
+          <w:i/>
+          <w:sz w:val="24"/>
+          <w:szCs w:val="24"/>
+        </w:rPr>
+        <w:t xml:space="preserve"> </w:t>
+      </w:r>
+      <w:r>
+        <w:rPr>
+          <w:sz w:val="24"/>
+          <w:szCs w:val="24"/>
+        </w:rPr>
+        <w:t>de cada farmácia, permitindo adicionar produtos e remover produtos</w:t>
+      </w:r>
+    </w:p>
+    <w:p>
+      <w:pPr>
+        <w:pStyle w:val="ListParagraph"/>
+        <w:numPr>
+          <w:ilvl w:val="0"/>
+          <w:numId w:val="3"/>
+        </w:numPr>
+        <w:jc w:val="both"/>
+        <w:rPr>
+          <w:sz w:val="24"/>
+          <w:szCs w:val="24"/>
+        </w:rPr>
+      </w:pPr>
+      <w:r>
+        <w:rPr>
+          <w:sz w:val="24"/>
+          <w:szCs w:val="24"/>
+        </w:rPr>
+        <w:t>Alterar o gerente de uma farmácia.</w:t>
+      </w:r>
+    </w:p>
+    <w:p>
+      <w:pPr>
+        <w:ind w:firstLine="360"/>
+        <w:jc w:val="both"/>
+        <w:rPr>
+          <w:sz w:val="24"/>
+          <w:szCs w:val="24"/>
+        </w:rPr>
+      </w:pPr>
+      <w:r>
+        <w:rPr>
+          <w:sz w:val="24"/>
+          <w:szCs w:val="24"/>
+        </w:rPr>
+        <w:t>A funcionalidade gerir clientes permit</w:t>
+      </w:r>
+      <w:r>
+        <w:rPr>
+          <w:sz w:val="24"/>
+          <w:szCs w:val="24"/>
+        </w:rPr>
+        <w:t>e</w:t>
+      </w:r>
+      <w:r>
+        <w:rPr>
+          <w:sz w:val="24"/>
+          <w:szCs w:val="24"/>
+        </w:rPr>
+        <w:t>:</w:t>
+      </w:r>
+    </w:p>
+    <w:p>
+      <w:pPr>
+        <w:pStyle w:val="ListParagraph"/>
+        <w:numPr>
+          <w:ilvl w:val="0"/>
+          <w:numId w:val="5"/>
+        </w:numPr>
+        <w:jc w:val="both"/>
+        <w:rPr>
+          <w:sz w:val="24"/>
+          <w:szCs w:val="24"/>
+        </w:rPr>
+      </w:pPr>
+      <w:r>
+        <w:rPr>
+          <w:sz w:val="24"/>
+          <w:szCs w:val="24"/>
+        </w:rPr>
+        <w:t>Ver um</w:t>
+      </w:r>
+      <w:r>
+        <w:rPr>
+          <w:sz w:val="24"/>
+          <w:szCs w:val="24"/>
+        </w:rPr>
+        <w:t>a</w:t>
+      </w:r>
+      <w:r>
+        <w:rPr>
+          <w:sz w:val="24"/>
+          <w:szCs w:val="24"/>
+        </w:rPr>
+        <w:t xml:space="preserve"> </w:t>
+      </w:r>
+      <w:r>
+        <w:rPr>
+          <w:sz w:val="24"/>
+          <w:szCs w:val="24"/>
+        </w:rPr>
+        <w:t>listagem</w:t>
+      </w:r>
+      <w:r>
+        <w:rPr>
+          <w:sz w:val="24"/>
+          <w:szCs w:val="24"/>
+        </w:rPr>
+        <w:t xml:space="preserve"> </w:t>
+      </w:r>
+      <w:r>
+        <w:rPr>
+          <w:sz w:val="24"/>
+          <w:szCs w:val="24"/>
+        </w:rPr>
+        <w:t>com informações</w:t>
+      </w:r>
+      <w:r>
+        <w:rPr>
+          <w:sz w:val="24"/>
+          <w:szCs w:val="24"/>
+        </w:rPr>
+        <w:t xml:space="preserve"> dos clientes da cadeia</w:t>
+      </w:r>
+      <w:r>
+        <w:rPr>
+          <w:sz w:val="24"/>
+          <w:szCs w:val="24"/>
+        </w:rPr>
+        <w:t>, ordenados por um critério à escolha pelo utilizador.</w:t>
+      </w:r>
+    </w:p>
+    <w:p>
+      <w:pPr>
+        <w:pStyle w:val="ListParagraph"/>
+        <w:numPr>
+          <w:ilvl w:val="0"/>
+          <w:numId w:val="5"/>
+        </w:numPr>
+        <w:jc w:val="both"/>
+        <w:rPr>
+          <w:sz w:val="24"/>
+          <w:szCs w:val="24"/>
+        </w:rPr>
+      </w:pPr>
+      <w:r>
+        <w:rPr>
+          <w:sz w:val="24"/>
+          <w:szCs w:val="24"/>
+        </w:rPr>
+        <w:t>Gerir um cliente em específico, onde se pode consultar as compras de um determinado cliente, bem como alterar a sua morada.</w:t>
+      </w:r>
+    </w:p>
+    <w:p>
+      <w:pPr>
+        <w:ind w:left="360"/>
+        <w:jc w:val="both"/>
+        <w:rPr>
+          <w:sz w:val="24"/>
+          <w:szCs w:val="24"/>
+        </w:rPr>
+      </w:pPr>
+      <w:r>
+        <w:rPr>
+          <w:sz w:val="24"/>
+          <w:szCs w:val="24"/>
+        </w:rPr>
+        <w:t>A funcionalidade gerir empregados permite:</w:t>
+      </w:r>
+    </w:p>
+    <w:p>
+      <w:pPr>
+        <w:pStyle w:val="ListParagraph"/>
+        <w:numPr>
+          <w:ilvl w:val="0"/>
+          <w:numId w:val="5"/>
+        </w:numPr>
+        <w:jc w:val="both"/>
+        <w:rPr>
+          <w:sz w:val="24"/>
+          <w:szCs w:val="24"/>
+        </w:rPr>
+      </w:pPr>
+      <w:r>
+        <w:rPr>
+          <w:sz w:val="24"/>
+          <w:szCs w:val="24"/>
+        </w:rPr>
+        <w:t>Ver uma listagem com informações dos empregado</w:t>
+      </w:r>
+      <w:r>
+        <w:rPr>
+          <w:sz w:val="24"/>
+          <w:szCs w:val="24"/>
+        </w:rPr>
+        <w:t>s</w:t>
+      </w:r>
+      <w:r>
+        <w:rPr>
+          <w:sz w:val="24"/>
+          <w:szCs w:val="24"/>
+        </w:rPr>
+        <w:t xml:space="preserve"> da cadeia, ordenados por um critério à escolha pelo utilizador.</w:t>
+      </w:r>
+    </w:p>
+    <w:p>
+      <w:pPr>
+        <w:pStyle w:val="ListParagraph"/>
+        <w:numPr>
+          <w:ilvl w:val="0"/>
+          <w:numId w:val="5"/>
+        </w:numPr>
+        <w:jc w:val="both"/>
+        <w:rPr>
+          <w:sz w:val="24"/>
+          <w:szCs w:val="24"/>
+        </w:rPr>
+      </w:pPr>
+      <w:r>
+        <w:rPr>
+          <w:sz w:val="24"/>
+          <w:szCs w:val="24"/>
+        </w:rPr>
+        <w:t>Gerir um empregado, podendo alterar informações relativamente a este, tal como o cargo, salário, morada e farmácia onde trabalha.</w:t>
+      </w:r>
+    </w:p>
+    <w:p>
+      <w:pPr>
+        <w:pStyle w:val="ListParagraph"/>
+        <w:numPr>
+          <w:ilvl w:val="0"/>
+          <w:numId w:val="5"/>
+        </w:numPr>
+        <w:jc w:val="both"/>
+        <w:rPr>
+          <w:sz w:val="24"/>
+          <w:szCs w:val="24"/>
+        </w:rPr>
+      </w:pPr>
+      <w:r>
+        <w:rPr>
+          <w:sz w:val="24"/>
+          <w:szCs w:val="24"/>
+        </w:rPr>
+        <w:t>Adicionar e remover empregados.</w:t>
+      </w:r>
+    </w:p>
+    <w:p>
+      <w:pPr>
+        <w:rPr>
+          <w:sz w:val="24"/>
+          <w:szCs w:val="24"/>
+        </w:rPr>
+      </w:pPr>
+    </w:p>
+    <w:p>
+      <w:pPr>
+        <w:rPr>
+          <w:b/>
+          <w:sz w:val="32"/>
+          <w:szCs w:val="32"/>
+        </w:rPr>
+      </w:pPr>
+    </w:p>
+    <w:p>
+      <w:pPr>
+        <w:rPr>
+          <w:b/>
+          <w:sz w:val="32"/>
+          <w:szCs w:val="32"/>
+        </w:rPr>
+      </w:pPr>
+    </w:p>
+    <w:p>
+      <w:pPr>
+        <w:rPr>
+          <w:b/>
+          <w:sz w:val="32"/>
+          <w:szCs w:val="32"/>
+        </w:rPr>
+      </w:pPr>
+      <w:r>
+        <w:rPr>
+          <w:b/>
+          <w:sz w:val="32"/>
+          <w:szCs w:val="32"/>
+        </w:rPr>
+        <w:lastRenderedPageBreak/>
+        <w:t>Dificuldades encontradas</w:t>
+      </w:r>
+    </w:p>
+    <w:p>
+      <w:pPr>
+        <w:rPr>
+          <w:b/>
+          <w:sz w:val="32"/>
+          <w:szCs w:val="32"/>
+        </w:rPr>
+      </w:pPr>
+      <w:r>
+        <w:rPr>
+          <w:b/>
+          <w:sz w:val="32"/>
+          <w:szCs w:val="32"/>
+        </w:rPr>
+        <w:fldChar w:fldCharType="begin"/>
+      </w:r>
+      <w:r>
+        <w:instrText xml:space="preserve"> XE "</w:instrText>
+      </w:r>
+      <w:r>
+        <w:rPr>
+          <w:b/>
+          <w:sz w:val="32"/>
+          <w:szCs w:val="32"/>
+        </w:rPr>
+        <w:instrText>Dificuldades encontradas</w:instrText>
+      </w:r>
+      <w:r>
+        <w:instrText xml:space="preserve">" </w:instrText>
+      </w:r>
+      <w:r>
+        <w:rPr>
+          <w:b/>
+          <w:sz w:val="32"/>
+          <w:szCs w:val="32"/>
+        </w:rPr>
+        <w:fldChar w:fldCharType="end"/>
+      </w:r>
+    </w:p>
+    <w:p>
+      <w:pPr>
+        <w:jc w:val="both"/>
+        <w:rPr>
+          <w:sz w:val="24"/>
+          <w:szCs w:val="24"/>
+        </w:rPr>
+      </w:pPr>
+      <w:r>
+        <w:rPr>
+          <w:b/>
+          <w:sz w:val="32"/>
+          <w:szCs w:val="32"/>
+        </w:rPr>
+        <w:tab/>
+      </w:r>
+      <w:r>
+        <w:rPr>
+          <w:sz w:val="24"/>
+          <w:szCs w:val="24"/>
+        </w:rPr>
+        <w:t xml:space="preserve">As principais dificuldades encontradas no decorrer do projeto foram a gestão de tempo e organização. Em relação </w:t>
+      </w:r>
+      <w:r>
+        <w:rPr>
+          <w:sz w:val="24"/>
+          <w:szCs w:val="24"/>
+        </w:rPr>
+        <w:t xml:space="preserve">à procura de uma solução para </w:t>
+      </w:r>
+      <w:r>
+        <w:rPr>
+          <w:sz w:val="24"/>
+          <w:szCs w:val="24"/>
+        </w:rPr>
+        <w:t xml:space="preserve">o </w:t>
+      </w:r>
+      <w:r>
+        <w:rPr>
+          <w:sz w:val="24"/>
+          <w:szCs w:val="24"/>
+        </w:rPr>
+        <w:t>tema proposto</w:t>
+      </w:r>
+      <w:r>
+        <w:rPr>
+          <w:sz w:val="24"/>
+          <w:szCs w:val="24"/>
+        </w:rPr>
+        <w:t xml:space="preserve">, encontrámos algumas dificuldades na decisão </w:t>
+      </w:r>
+      <w:r>
+        <w:rPr>
+          <w:sz w:val="24"/>
+          <w:szCs w:val="24"/>
+        </w:rPr>
+        <w:t>sobre estruturas de dados a utilizar</w:t>
+      </w:r>
+      <w:r>
+        <w:rPr>
+          <w:sz w:val="24"/>
+          <w:szCs w:val="24"/>
+        </w:rPr>
+        <w:t xml:space="preserve"> e situações não especificadas pelo enunciado</w:t>
+      </w:r>
+      <w:r>
+        <w:rPr>
+          <w:sz w:val="24"/>
+          <w:szCs w:val="24"/>
+        </w:rPr>
+        <w:t>.</w:t>
+      </w:r>
+      <w:r>
+        <w:rPr>
+          <w:sz w:val="24"/>
+          <w:szCs w:val="24"/>
+        </w:rPr>
+        <w:t xml:space="preserve"> A complexidade gerada pela procura de representar a situação-problema</w:t>
+      </w:r>
+      <w:r>
+        <w:rPr>
+          <w:sz w:val="24"/>
+          <w:szCs w:val="24"/>
+        </w:rPr>
+        <w:t xml:space="preserve"> detalhadamente</w:t>
+      </w:r>
+      <w:r>
+        <w:rPr>
+          <w:sz w:val="24"/>
+          <w:szCs w:val="24"/>
+        </w:rPr>
+        <w:t xml:space="preserve"> sob a forma de classes </w:t>
+      </w:r>
+      <w:r>
+        <w:rPr>
+          <w:sz w:val="24"/>
+          <w:szCs w:val="24"/>
+        </w:rPr>
+        <w:t>mostrou-se como um desafio, obrigando-nos a fazer sacrif</w:t>
+      </w:r>
+      <w:r>
+        <w:rPr>
+          <w:sz w:val="24"/>
+          <w:szCs w:val="24"/>
+        </w:rPr>
+        <w:t>í</w:t>
+      </w:r>
+      <w:r>
+        <w:rPr>
+          <w:sz w:val="24"/>
+          <w:szCs w:val="24"/>
+        </w:rPr>
+        <w:t>cios e a procurar pensar na perspetiva do “cliente”.</w:t>
+      </w:r>
+      <w:r>
+        <w:rPr>
+          <w:sz w:val="24"/>
+          <w:szCs w:val="24"/>
+        </w:rPr>
+        <w:t xml:space="preserve"> Para além disso, consideramos que em situação real, a comunicação com o cliente seria essencial, pois é ele que tem uma melhor capacidade de avaliar as suas necessidades e as funcionalidades essenciais do programa, bem como o design que leve a uma utilização mais eficaz e fluida.</w:t>
+      </w:r>
+    </w:p>
+    <w:p>
+      <w:pPr>
+        <w:ind w:firstLine="708"/>
+        <w:jc w:val="both"/>
+        <w:rPr>
+          <w:sz w:val="24"/>
+          <w:szCs w:val="24"/>
+        </w:rPr>
+      </w:pPr>
+      <w:r>
+        <w:rPr>
+          <w:sz w:val="24"/>
+          <w:szCs w:val="24"/>
+        </w:rPr>
+        <w:t>No que refere à linguagem usada, não encontrámos dificuldades</w:t>
+      </w:r>
+      <w:r>
+        <w:rPr>
+          <w:sz w:val="24"/>
+          <w:szCs w:val="24"/>
+        </w:rPr>
+        <w:t>, pois não é a primeira vez que contactamos com ela.</w:t>
+      </w:r>
+      <w:r>
+        <w:rPr>
+          <w:sz w:val="24"/>
+          <w:szCs w:val="24"/>
+        </w:rPr>
+        <w:t xml:space="preserve"> </w:t>
+      </w:r>
+    </w:p>
+    <w:p>
+      <w:pPr>
+        <w:jc w:val="both"/>
+        <w:rPr>
+          <w:sz w:val="24"/>
+          <w:szCs w:val="24"/>
+        </w:rPr>
+      </w:pPr>
+      <w:r>
+        <w:rPr>
+          <w:sz w:val="24"/>
+          <w:szCs w:val="24"/>
+        </w:rPr>
+        <w:t xml:space="preserve"> </w:t>
+      </w:r>
+      <w:r>
+        <w:rPr>
+          <w:sz w:val="24"/>
+          <w:szCs w:val="24"/>
+        </w:rPr>
+        <w:tab/>
+      </w:r>
+    </w:p>
+    <w:p>
+      <w:pPr>
+        <w:rPr>
+          <w:b/>
+          <w:sz w:val="32"/>
+          <w:szCs w:val="32"/>
+        </w:rPr>
+      </w:pPr>
+      <w:r>
+        <w:rPr>
+          <w:b/>
+          <w:sz w:val="32"/>
+          <w:szCs w:val="32"/>
+        </w:rPr>
+        <w:t>Esforço dedicado</w:t>
+      </w:r>
+      <w:r>
+        <w:rPr>
+          <w:b/>
+          <w:sz w:val="32"/>
+          <w:szCs w:val="32"/>
+        </w:rPr>
+        <w:t xml:space="preserve"> </w:t>
+      </w:r>
+    </w:p>
+    <w:p>
+      <w:pPr>
+        <w:rPr>
+          <w:b/>
+          <w:sz w:val="32"/>
+          <w:szCs w:val="32"/>
+        </w:rPr>
+      </w:pPr>
+      <w:r>
+        <w:rPr>
+          <w:b/>
+          <w:sz w:val="32"/>
+          <w:szCs w:val="32"/>
+        </w:rPr>
+        <w:fldChar w:fldCharType="begin"/>
+      </w:r>
+      <w:r>
+        <w:instrText xml:space="preserve"> XE "</w:instrText>
+      </w:r>
+      <w:r>
+        <w:rPr>
+          <w:b/>
+          <w:sz w:val="32"/>
+          <w:szCs w:val="32"/>
+        </w:rPr>
+        <w:instrText>Esforço dedicado</w:instrText>
+      </w:r>
+      <w:r>
+        <w:instrText xml:space="preserve">" </w:instrText>
+      </w:r>
+      <w:r>
+        <w:rPr>
+          <w:b/>
+          <w:sz w:val="32"/>
+          <w:szCs w:val="32"/>
+        </w:rPr>
+        <w:fldChar w:fldCharType="end"/>
+      </w:r>
+    </w:p>
+    <w:p>
+      <w:pPr>
+        <w:ind w:firstLine="708"/>
+        <w:jc w:val="both"/>
+        <w:rPr>
+          <w:sz w:val="24"/>
+          <w:szCs w:val="24"/>
+        </w:rPr>
+      </w:pPr>
+      <w:r>
+        <w:rPr>
+          <w:sz w:val="24"/>
+          <w:szCs w:val="24"/>
+        </w:rPr>
+        <w:t>O esforço dedicado pelos intervenientes no trabalho foi equiparável, pois inicialmente procedemos à divisão de tarefas e todos os membros cumpriram os seus deveres</w:t>
+      </w:r>
+      <w:r>
+        <w:rPr>
+          <w:sz w:val="24"/>
+          <w:szCs w:val="24"/>
+        </w:rPr>
+        <w:t xml:space="preserve">. </w:t>
+      </w:r>
+      <w:r>
+        <w:rPr>
+          <w:sz w:val="24"/>
+          <w:szCs w:val="24"/>
+        </w:rPr>
+        <w:t>Não obstante desta divisão, a construção do projeto não foi efetuada de forma estanque, tendo</w:t>
+      </w:r>
+      <w:r>
+        <w:rPr>
+          <w:sz w:val="24"/>
+          <w:szCs w:val="24"/>
+        </w:rPr>
+        <w:t xml:space="preserve"> os membros do grupo contribuiram de uma forma proativa para a resolução do problema, cooperando e discutindo abordagens, soluções e melhorias.</w:t>
+      </w:r>
+      <w:r>
+        <w:rPr>
+          <w:sz w:val="24"/>
+          <w:szCs w:val="24"/>
+        </w:rPr>
+        <w:t xml:space="preserve"> </w:t>
+      </w:r>
+      <w:r>
+        <w:rPr>
+          <w:sz w:val="24"/>
+          <w:szCs w:val="24"/>
+        </w:rPr>
+        <w:t>No entanto, consideramos que o trabalho não está perfeito, e que há espaço para uma otimização e correção de eventuais problemas</w:t>
+      </w:r>
+      <w:r>
+        <w:rPr>
+          <w:sz w:val="24"/>
+          <w:szCs w:val="24"/>
+        </w:rPr>
+        <w:t>.</w:t>
+      </w:r>
+    </w:p>
+    <w:p>
+      <w:pPr>
+        <w:rPr>
+          <w:sz w:val="24"/>
+          <w:szCs w:val="24"/>
+        </w:rPr>
+        <w:sectPr>
+          <w:type w:val="continuous"/>
+          <w:pgSz w:w="11906" w:h="16838"/>
+          <w:pgMar w:top="1417" w:right="1701" w:bottom="1417" w:left="1701" w:header="708" w:footer="708" w:gutter="0"/>
+          <w:cols w:space="708"/>
+          <w:titlePg/>
+          <w:docGrid w:linePitch="360"/>
+        </w:sectPr>
+      </w:pPr>
+      <w:bookmarkStart w:id="0" w:name="_GoBack"/>
+      <w:bookmarkEnd w:id="0"/>
+    </w:p>
+    <w:p>
+      <w:pPr>
+        <w:rPr>
+          <w:b/>
+          <w:sz w:val="32"/>
+          <w:szCs w:val="32"/>
+        </w:rPr>
+      </w:pPr>
     </w:p>
     <w:sectPr>
       <w:type w:val="continuous"/>
@@ -4344,7 +4232,7 @@
 </file>
 
 <file path=customXml/itemProps1.xml><?xml version="1.0" encoding="utf-8"?>
-<ds:datastoreItem xmlns:ds="http://schemas.openxmlformats.org/officeDocument/2006/customXml" ds:itemID="{ADE60CB3-3045-4D07-A7DF-11F879B8DC05}">
+<ds:datastoreItem xmlns:ds="http://schemas.openxmlformats.org/officeDocument/2006/customXml" ds:itemID="{56850015-14C9-4B0C-B94D-5103576489E6}">
   <ds:schemaRefs>
     <ds:schemaRef ds:uri="http://schemas.openxmlformats.org/officeDocument/2006/bibliography"/>
   </ds:schemaRefs>

</xml_diff>

<commit_message>
Ultimas mudanças no relatorio
</commit_message>
<xml_diff>
--- a/relatorio.docx
+++ b/relatorio.docx
@@ -659,6 +659,15 @@
         </w:rPr>
         <w:t xml:space="preserve"> do tema</w:t>
       </w:r>
+    </w:p>
+    <w:p>
+      <w:pPr>
+        <w:rPr>
+          <w:b/>
+          <w:sz w:val="32"/>
+          <w:szCs w:val="32"/>
+        </w:rPr>
+      </w:pPr>
       <w:r>
         <w:rPr>
           <w:b/>
@@ -775,8 +784,10 @@
     <w:p/>
     <w:p/>
     <w:p/>
-    <w:p/>
-    <w:p/>
+    <w:p>
+      <w:bookmarkStart w:id="0" w:name="_GoBack"/>
+      <w:bookmarkEnd w:id="0"/>
+    </w:p>
     <w:p>
       <w:pPr>
         <w:rPr>
@@ -2307,8 +2318,6 @@
           <w:szCs w:val="32"/>
         </w:rPr>
       </w:pPr>
-      <w:bookmarkStart w:id="0" w:name="_GoBack"/>
-      <w:bookmarkEnd w:id="0"/>
     </w:p>
     <w:p>
       <w:pPr>
@@ -4235,7 +4244,7 @@
 </file>
 
 <file path=customXml/itemProps1.xml><?xml version="1.0" encoding="utf-8"?>
-<ds:datastoreItem xmlns:ds="http://schemas.openxmlformats.org/officeDocument/2006/customXml" ds:itemID="{D3052721-9F37-46FD-8558-597663E59662}">
+<ds:datastoreItem xmlns:ds="http://schemas.openxmlformats.org/officeDocument/2006/customXml" ds:itemID="{AE171F10-9FE9-4882-B849-ABE617332811}">
   <ds:schemaRefs>
     <ds:schemaRef ds:uri="http://schemas.openxmlformats.org/officeDocument/2006/bibliography"/>
   </ds:schemaRefs>

</xml_diff>